<commit_message>
Update report : add producer and consumer sections
</commit_message>
<xml_diff>
--- a/LAB2_Performances/doc/AubertVuilliomenet_HeArc_Rapport.docx
+++ b/LAB2_Performances/doc/AubertVuilliomenet_HeArc_Rapport.docx
@@ -9,15 +9,7 @@
         <w:jc w:val="center"/>
       </w:pPr>
       <w:r>
-        <w:t xml:space="preserve">3259.1 Paradigmes de program. </w:t>
-      </w:r>
-      <w:proofErr w:type="gramStart"/>
-      <w:r>
-        <w:t>avancés</w:t>
-      </w:r>
-      <w:proofErr w:type="gramEnd"/>
-      <w:r>
-        <w:t xml:space="preserve"> II</w:t>
+        <w:t>3259.1 Paradigmes de program. avancés II</w:t>
       </w:r>
       <w:r>
         <w:t>–</w:t>
@@ -185,23 +177,7 @@
                 <w:b/>
                 <w:bCs/>
               </w:rPr>
-              <w:t xml:space="preserve">Théo </w:t>
-            </w:r>
-            <w:proofErr w:type="spellStart"/>
-            <w:r>
-              <w:rPr>
-                <w:b/>
-                <w:bCs/>
-              </w:rPr>
-              <w:t>Vuilliomenet</w:t>
-            </w:r>
-            <w:proofErr w:type="spellEnd"/>
-            <w:r>
-              <w:rPr>
-                <w:b/>
-                <w:bCs/>
-              </w:rPr>
-              <w:t>, ISC3il-b</w:t>
+              <w:t>Théo Vuilliomenet, ISC3il-b</w:t>
             </w:r>
           </w:p>
           <w:p>
@@ -323,16 +299,8 @@
               <w:rPr>
                 <w:b/>
               </w:rPr>
-              <w:t xml:space="preserve">Aïcha </w:t>
-            </w:r>
-            <w:proofErr w:type="spellStart"/>
-            <w:r>
-              <w:rPr>
-                <w:b/>
-              </w:rPr>
-              <w:t>Rizzotti</w:t>
-            </w:r>
-            <w:proofErr w:type="spellEnd"/>
+              <w:t>Aïcha Rizzotti</w:t>
+            </w:r>
           </w:p>
           <w:p>
             <w:pPr>
@@ -2439,17 +2407,8 @@
                 <w:b/>
                 <w:bCs/>
               </w:rPr>
-              <w:t xml:space="preserve">Thread </w:t>
-            </w:r>
-            <w:proofErr w:type="spellStart"/>
-            <w:r>
-              <w:rPr>
-                <w:b/>
-                <w:bCs/>
-              </w:rPr>
-              <w:t>safe</w:t>
-            </w:r>
-            <w:proofErr w:type="spellEnd"/>
+              <w:t>Thread safe</w:t>
+            </w:r>
           </w:p>
         </w:tc>
         <w:tc>
@@ -2468,15 +2427,7 @@
               <w:t>U</w:t>
             </w:r>
             <w:r>
-              <w:t xml:space="preserve">ne classe ou une méthode est thread </w:t>
-            </w:r>
-            <w:proofErr w:type="spellStart"/>
-            <w:r>
-              <w:t>safe</w:t>
-            </w:r>
-            <w:proofErr w:type="spellEnd"/>
-            <w:r>
-              <w:t xml:space="preserve"> si elle peut être utilisée simultanément par plusieurs threads sans causer de problèmes de concurrence ou d'incohérence de données.</w:t>
+              <w:t>ne classe ou une méthode est thread safe si elle peut être utilisée simultanément par plusieurs threads sans causer de problèmes de concurrence ou d'incohérence de données.</w:t>
             </w:r>
           </w:p>
         </w:tc>
@@ -2523,15 +2474,7 @@
         <w:t>L'objectif de ce projet est de réaliser un programme de monitoring de la concurrence en utilisant le modèle producteur-consommateur. Nous allons nous intéresser à la mise en place d'un</w:t>
       </w:r>
       <w:r>
-        <w:t xml:space="preserve"> </w:t>
-      </w:r>
-      <w:proofErr w:type="spellStart"/>
-      <w:r>
-        <w:t>framework</w:t>
-      </w:r>
-      <w:proofErr w:type="spellEnd"/>
-      <w:r>
-        <w:t xml:space="preserve"> </w:t>
+        <w:t xml:space="preserve"> framework </w:t>
       </w:r>
       <w:r>
         <w:t>qui nous fournira des informations utiles sur les performances d'un programme.</w:t>
@@ -2581,15 +2524,7 @@
         </w:numPr>
       </w:pPr>
       <w:r>
-        <w:t xml:space="preserve">La taille du </w:t>
-      </w:r>
-      <w:proofErr w:type="spellStart"/>
-      <w:r>
-        <w:t>buffer</w:t>
-      </w:r>
-      <w:proofErr w:type="spellEnd"/>
-      <w:r>
-        <w:t>,</w:t>
+        <w:t>La taille du buffer,</w:t>
       </w:r>
     </w:p>
     <w:p>
@@ -2623,14 +2558,9 @@
       <w:bookmarkStart w:id="3" w:name="_Toc133572301"/>
       <w:r>
         <w:lastRenderedPageBreak/>
-        <w:t xml:space="preserve">Présentation du </w:t>
-      </w:r>
-      <w:proofErr w:type="spellStart"/>
-      <w:r>
-        <w:t>framework</w:t>
+        <w:t>Présentation du framework</w:t>
       </w:r>
       <w:bookmarkEnd w:id="3"/>
-      <w:proofErr w:type="spellEnd"/>
     </w:p>
     <w:p>
       <w:pPr>
@@ -2647,26 +2577,19 @@
         <w:pStyle w:val="TexteFormel"/>
       </w:pPr>
       <w:r>
-        <w:t>La classe Buffer est une implémentation du modèle producteur-consommateur ; elle est utilisée pour stocker des données produites par un producteur jusqu'à ce qu'elles soient prêtes à être consommées par un consommateur. Le fonctionnement de cette classe repose sur l'utilisation d'une blocking queue, qui est une structure de données qui permet aux threads de se bloquer lorsqu'ils essaient d'ajouter ou de retirer des éléments à partir de la queue vide ou pleine.</w:t>
-      </w:r>
-      <w:r>
-        <w:t xml:space="preserve"> Une </w:t>
-      </w:r>
-      <w:proofErr w:type="spellStart"/>
-      <w:r>
-        <w:t>blockingqueue</w:t>
-      </w:r>
-      <w:proofErr w:type="spellEnd"/>
-      <w:r>
-        <w:t xml:space="preserve"> est également thread </w:t>
-      </w:r>
-      <w:proofErr w:type="spellStart"/>
-      <w:r>
-        <w:t>safe</w:t>
-      </w:r>
-      <w:proofErr w:type="spellEnd"/>
-      <w:r>
-        <w:t>, cela signifie</w:t>
+        <w:t xml:space="preserve">La classe </w:t>
+      </w:r>
+      <w:r>
+        <w:rPr>
+          <w:rStyle w:val="BacktickCar"/>
+        </w:rPr>
+        <w:t>Buffer</w:t>
+      </w:r>
+      <w:r>
+        <w:t xml:space="preserve"> est une implémentation du modèle producteur-consommateur ; elle est utilisée pour stocker des données produites par un producteur jusqu'à ce qu'elles soient prêtes à être consommées par un consommateur. Le fonctionnement de cette classe repose sur l'utilisation d'une blocking queue, qui est une structure de données qui permet aux threads de se bloquer lorsqu'ils essaient d'ajouter ou de retirer des éléments à partir de la queue vide ou pleine.</w:t>
+      </w:r>
+      <w:r>
+        <w:t xml:space="preserve"> Une blockingqueue est également thread safe, cela signifie</w:t>
       </w:r>
       <w:r>
         <w:t xml:space="preserve"> qu’une ressource peut être uniquement modifiée de façon atomique.</w:t>
@@ -2677,15 +2600,7 @@
         <w:pStyle w:val="TexteFormel"/>
       </w:pPr>
       <w:r>
-        <w:t xml:space="preserve">Le constructeur de la classe prend en entrée la taille du </w:t>
-      </w:r>
-      <w:proofErr w:type="spellStart"/>
-      <w:r>
-        <w:t>buffer</w:t>
-      </w:r>
-      <w:proofErr w:type="spellEnd"/>
-      <w:r>
-        <w:t>, qui est utilisée pour initialiser la blocking queue. Si aucune taille n'est spécifiée, la taille par défaut est de 100.</w:t>
+        <w:t>Le constructeur de la classe prend en entrée la taille du buffer, qui est utilisée pour initialiser la blocking queue. Si aucune taille n'est spécifiée, la taille par défaut est de 100.</w:t>
       </w:r>
     </w:p>
     <w:p>
@@ -2721,25 +2636,21 @@
       <w:r>
         <w:t xml:space="preserve">La méthode </w:t>
       </w:r>
-      <w:proofErr w:type="spellStart"/>
       <w:r>
         <w:rPr>
           <w:rStyle w:val="BacktickCar"/>
         </w:rPr>
         <w:t>take</w:t>
       </w:r>
-      <w:proofErr w:type="spellEnd"/>
       <w:r>
         <w:t xml:space="preserve"> permet de retirer des données du buffer. Cette méthode utilise la méthode </w:t>
       </w:r>
-      <w:proofErr w:type="spellStart"/>
       <w:r>
         <w:rPr>
           <w:rStyle w:val="BacktickCar"/>
         </w:rPr>
         <w:t>take</w:t>
       </w:r>
-      <w:proofErr w:type="spellEnd"/>
       <w:r>
         <w:t xml:space="preserve"> de la blocking queue, qui bloque le thread si la queue est vide jusqu'à ce qu'une donnée soit disponible pour être retirée.</w:t>
       </w:r>
@@ -2751,14 +2662,12 @@
       <w:r>
         <w:t xml:space="preserve">La méthode </w:t>
       </w:r>
-      <w:proofErr w:type="spellStart"/>
       <w:r>
         <w:rPr>
           <w:rStyle w:val="BacktickCar"/>
         </w:rPr>
         <w:t>getSize</w:t>
       </w:r>
-      <w:proofErr w:type="spellEnd"/>
       <w:r>
         <w:t xml:space="preserve"> permet d'obtenir la taille du buffer.</w:t>
       </w:r>
@@ -2777,12 +2686,80 @@
       <w:pPr>
         <w:pStyle w:val="TexteFormel"/>
       </w:pPr>
+      <w:bookmarkStart w:id="6" w:name="_Toc133572304"/>
+      <w:r>
+        <w:t xml:space="preserve">La classe </w:t>
+      </w:r>
+      <w:r>
+        <w:rPr>
+          <w:rStyle w:val="BacktickCar"/>
+        </w:rPr>
+        <w:t>Producer</w:t>
+      </w:r>
+      <w:r>
+        <w:t xml:space="preserve"> est au cœur de notre programme de monitoring de la concurrence. Elle représente un producteur de données qui a pour rôle de générer des ressources et de les stocker dans le buffer. La classe possède deux attributs principaux : le buffer dans lequel seront stockées les ressources générées et le nombre d'accès que le producteur doit effectuer.</w:t>
+      </w:r>
     </w:p>
     <w:p>
       <w:pPr>
+        <w:pStyle w:val="TexteFormel"/>
+      </w:pPr>
+      <w:r>
+        <w:t xml:space="preserve">La classe implémente l'interface </w:t>
+      </w:r>
+      <w:r>
+        <w:rPr>
+          <w:rStyle w:val="BacktickCar"/>
+        </w:rPr>
+        <w:t>Callable&lt;Integer&gt;</w:t>
+      </w:r>
+      <w:r>
+        <w:t xml:space="preserve"> plutôt que </w:t>
+      </w:r>
+      <w:r>
+        <w:rPr>
+          <w:rStyle w:val="BacktickCar"/>
+        </w:rPr>
+        <w:t>Runnable</w:t>
+      </w:r>
+      <w:r>
+        <w:t xml:space="preserve">, car elle doit renvoyer le nombre d'accès effectués. Pour cela, elle définit une méthode </w:t>
+      </w:r>
+      <w:r>
+        <w:rPr>
+          <w:rStyle w:val="BacktickCar"/>
+        </w:rPr>
+        <w:t>call</w:t>
+      </w:r>
+      <w:r>
+        <w:rPr>
+          <w:rStyle w:val="BacktickCar"/>
+        </w:rPr>
+        <w:t>()</w:t>
+      </w:r>
+      <w:r>
+        <w:t xml:space="preserve"> qui contient une boucle infinie. À chaque itération de la boucle, le producteur génère une ressource et tente de la stocker dans le buffer à l'aide de la méthode </w:t>
+      </w:r>
+      <w:r>
+        <w:rPr>
+          <w:rStyle w:val="BacktickCar"/>
+        </w:rPr>
+        <w:t>push</w:t>
+      </w:r>
+      <w:r>
+        <w:rPr>
+          <w:rStyle w:val="BacktickCar"/>
+        </w:rPr>
+        <w:t>()</w:t>
+      </w:r>
+      <w:r>
+        <w:t>. Si le buffer est plein, la méthode push bloquera le producteur jusqu'à ce qu'une place se libère dans le buffer. Le producteur incrémente également le compteur d'accès à chaque itération de la boucle.</w:t>
+      </w:r>
+    </w:p>
+    <w:p>
+      <w:pPr>
         <w:pStyle w:val="TitreSecondaire"/>
       </w:pPr>
-      <w:bookmarkStart w:id="6" w:name="_Toc133572304"/>
       <w:r>
         <w:t>Classe Consumer</w:t>
       </w:r>
@@ -2792,13 +2769,57 @@
       <w:pPr>
         <w:pStyle w:val="TexteFormel"/>
       </w:pPr>
-    </w:p>
-    <w:p>
-      <w:pPr>
+      <w:r>
+        <w:t xml:space="preserve">La classe </w:t>
+      </w:r>
+      <w:r>
         <w:rPr>
-          <w:rFonts w:ascii="Arial" w:hAnsi="Arial"/>
+          <w:rStyle w:val="BacktickCar"/>
         </w:rPr>
-      </w:pPr>
+        <w:t>Consumer</w:t>
+      </w:r>
+      <w:r>
+        <w:t xml:space="preserve"> est l'une des deux classes principales de notre projet, représentant un consommateur. Son rôle est de récupérer les données stockées dans le buffer et de les traiter. Cette classe fonctionne exactement de la même manière que la classe </w:t>
+      </w:r>
+      <w:r>
+        <w:rPr>
+          <w:rStyle w:val="BacktickCar"/>
+        </w:rPr>
+        <w:t>Producer</w:t>
+      </w:r>
+      <w:r>
+        <w:t xml:space="preserve">, sauf qu'elle lit une donnée au lieu d'en écrire dans la méthode </w:t>
+      </w:r>
+      <w:r>
+        <w:rPr>
+          <w:rStyle w:val="BacktickCar"/>
+        </w:rPr>
+        <w:t>call</w:t>
+      </w:r>
+      <w:r>
+        <w:rPr>
+          <w:rStyle w:val="BacktickCar"/>
+        </w:rPr>
+        <w:t>()</w:t>
+      </w:r>
+      <w:r>
+        <w:t xml:space="preserve">. Elle implémente également l'interface </w:t>
+      </w:r>
+      <w:r>
+        <w:rPr>
+          <w:rStyle w:val="BacktickCar"/>
+        </w:rPr>
+        <w:t>Callable&lt;Integer&gt;</w:t>
+      </w:r>
+      <w:r>
+        <w:t xml:space="preserve"> afin de permettre au programme de récupérer le nombre d'accès effectués</w:t>
+      </w:r>
+      <w:r>
+        <w:t xml:space="preserve"> et ainsi </w:t>
+      </w:r>
+      <w:r>
+        <w:t>des statistiques par la suite.</w:t>
+      </w:r>
       <w:r>
         <w:br w:type="page"/>
       </w:r>
@@ -2882,7 +2903,7 @@
         <w:pStyle w:val="TexteFormel"/>
       </w:pPr>
       <w:r>
-        <w:t>En outre, une limitation actuelle est que le type de buffer utilisé est fixe et ne peut pas être modifié. Cela peut limiter la flexibilité de l'application dans certaines situations. Il serait bénéfique de permettre à l'utilisateur de choisir le type de stockage approprié en fonction des besoins spécifiques de son projet.</w:t>
+        <w:t>Une autre limitation est que l'application actuelle ne prend pas en charge les variantes du modèle producteur / consommateur telles que la priorité aux producteurs ou la priorité aux consommateurs. L'ajout de ces fonctionnalités permettrait de rendre l'application plus polyvalente et plus adaptée aux différents scénarios de producteurs / consommateurs.</w:t>
       </w:r>
     </w:p>
     <w:p>
@@ -2890,47 +2911,7 @@
         <w:pStyle w:val="TexteFormel"/>
       </w:pPr>
       <w:r>
-        <w:t>Une autre limitation est que l'application actuelle ne prend pas en charge les variantes du modèle producteur / consommateur telles que la priorité aux producteurs ou la priorité aux consommateurs. L'ajout de ces fonctionnalités permettrait de rendre l'application plus polyvalente et plus adaptée aux différents scénarios de producteurs / consommateurs.</w:t>
-      </w:r>
-    </w:p>
-    <w:p>
-      <w:pPr>
-        <w:pStyle w:val="TexteFormel"/>
-      </w:pPr>
-      <w:r>
-        <w:t xml:space="preserve">Enfin, il est important de noter que </w:t>
-      </w:r>
-      <w:proofErr w:type="spellStart"/>
-      <w:r>
-        <w:t>JConsole</w:t>
-      </w:r>
-      <w:proofErr w:type="spellEnd"/>
-      <w:r>
-        <w:t xml:space="preserve"> n'a pas été utilisé dans le cadre de ce projet, mais il pourrait être intéressant de l'intégrer à l'avenir. En effet, </w:t>
-      </w:r>
-      <w:proofErr w:type="spellStart"/>
-      <w:r>
-        <w:t>JConsole</w:t>
-      </w:r>
-      <w:proofErr w:type="spellEnd"/>
-      <w:r>
-        <w:t xml:space="preserve"> permet de collecter des informations détaillées sur les performances de la JVM, telles que la consommation de mémoire, l'utilisation du processeur et bien plus encore. En utilisant </w:t>
-      </w:r>
-      <w:proofErr w:type="spellStart"/>
-      <w:r>
-        <w:t>JConsole</w:t>
-      </w:r>
-      <w:proofErr w:type="spellEnd"/>
-      <w:r>
-        <w:t xml:space="preserve">, il serait possible de surveiller l'application de manière plus précise et d'optimiser les performances de manière plus fine. Cette amélioration pourrait être envisagée dans le cadre d'une </w:t>
-      </w:r>
-      <w:proofErr w:type="gramStart"/>
-      <w:r>
-        <w:t>perspective future</w:t>
-      </w:r>
-      <w:proofErr w:type="gramEnd"/>
-      <w:r>
-        <w:t xml:space="preserve"> pour le projet.</w:t>
+        <w:t>Enfin, il est important de noter que JConsole n'a pas été utilisé dans le cadre de ce projet, mais il pourrait être intéressant de l'intégrer à l'avenir. En effet, JConsole permet de collecter des informations détaillées sur les performances de la JVM, telles que la consommation de mémoire, l'utilisation du processeur et bien plus encore. En utilisant JConsole, il serait possible de surveiller l'application de manière plus précise et d'optimiser les performances de manière plus fine. Cette amélioration pourrait être envisagée dans le cadre d'une perspective future pour le projet.</w:t>
       </w:r>
     </w:p>
     <w:p>
@@ -3048,7 +3029,7 @@
         </w:numPr>
       </w:pPr>
       <w:r>
-        <w:t> ??</w:t>
+        <w:t>Pas d’interactions, juste une application de benchmarking</w:t>
       </w:r>
     </w:p>
     <w:p>
@@ -3096,33 +3077,17 @@
       <w:pPr>
         <w:pStyle w:val="TexteFormel"/>
       </w:pPr>
-      <w:r>
-        <w:fldChar w:fldCharType="begin"/>
-      </w:r>
-      <w:r>
-        <w:instrText xml:space="preserve"> TOC \h \z \c "Figure" </w:instrText>
-      </w:r>
-      <w:r>
-        <w:fldChar w:fldCharType="separate"/>
-      </w:r>
-      <w:r>
-        <w:rPr>
-          <w:b/>
-          <w:bCs/>
-          <w:noProof/>
-          <w:lang w:val="fr-FR"/>
-        </w:rPr>
-        <w:t>Aucune entrée de table d'illustration n'a été trouvée.</w:t>
-      </w:r>
-      <w:r>
-        <w:rPr>
-          <w:b/>
-          <w:bCs/>
-          <w:noProof/>
-          <w:lang w:val="fr-FR"/>
-        </w:rPr>
-        <w:fldChar w:fldCharType="end"/>
-      </w:r>
+      <w:fldSimple w:instr=" TOC \h \z \c &quot;Figure&quot; ">
+        <w:r>
+          <w:rPr>
+            <w:b/>
+            <w:bCs/>
+            <w:noProof/>
+            <w:lang w:val="fr-FR"/>
+          </w:rPr>
+          <w:t>Aucune entrée de table d'illustration n'a été trouvée.</w:t>
+        </w:r>
+      </w:fldSimple>
     </w:p>
     <w:p>
       <w:pPr>
@@ -3164,37 +3129,12 @@
           <w:lang w:eastAsia="fr-CH"/>
         </w:rPr>
       </w:pPr>
-      <w:proofErr w:type="spellStart"/>
       <w:r>
         <w:rPr>
           <w:rFonts w:ascii="Arial" w:eastAsia="Times New Roman" w:hAnsi="Arial" w:cs="Arial"/>
           <w:lang w:eastAsia="fr-CH"/>
         </w:rPr>
-        <w:t>Using</w:t>
-      </w:r>
-      <w:proofErr w:type="spellEnd"/>
-      <w:r>
-        <w:rPr>
-          <w:rFonts w:ascii="Arial" w:eastAsia="Times New Roman" w:hAnsi="Arial" w:cs="Arial"/>
-          <w:lang w:eastAsia="fr-CH"/>
-        </w:rPr>
-        <w:t xml:space="preserve"> </w:t>
-      </w:r>
-      <w:proofErr w:type="spellStart"/>
-      <w:r>
-        <w:rPr>
-          <w:rFonts w:ascii="Arial" w:eastAsia="Times New Roman" w:hAnsi="Arial" w:cs="Arial"/>
-          <w:lang w:eastAsia="fr-CH"/>
-        </w:rPr>
-        <w:t>JConsole</w:t>
-      </w:r>
-      <w:proofErr w:type="spellEnd"/>
-      <w:r>
-        <w:rPr>
-          <w:rFonts w:ascii="Arial" w:eastAsia="Times New Roman" w:hAnsi="Arial" w:cs="Arial"/>
-          <w:lang w:eastAsia="fr-CH"/>
-        </w:rPr>
-        <w:t xml:space="preserve"> - Java SE Monitoring and Management</w:t>
+        <w:t>Using JConsole - Java SE Monitoring and Management</w:t>
       </w:r>
     </w:p>
     <w:p>
@@ -3235,7 +3175,6 @@
           <w:lang w:eastAsia="fr-CH"/>
         </w:rPr>
       </w:pPr>
-      <w:proofErr w:type="spellStart"/>
       <w:r>
         <w:rPr>
           <w:rFonts w:ascii="Times New Roman" w:eastAsia="Times New Roman" w:hAnsi="Times New Roman" w:cs="Times New Roman"/>
@@ -3243,17 +3182,7 @@
           <w:szCs w:val="24"/>
           <w:lang w:val="en-US" w:eastAsia="fr-CH"/>
         </w:rPr>
-        <w:t>Baeldung</w:t>
-      </w:r>
-      <w:proofErr w:type="spellEnd"/>
-      <w:r>
-        <w:rPr>
-          <w:rFonts w:ascii="Times New Roman" w:eastAsia="Times New Roman" w:hAnsi="Times New Roman" w:cs="Times New Roman"/>
-          <w:sz w:val="24"/>
-          <w:szCs w:val="24"/>
-          <w:lang w:val="en-US" w:eastAsia="fr-CH"/>
-        </w:rPr>
-        <w:t xml:space="preserve">. (2021, December 21). </w:t>
+        <w:t xml:space="preserve">Baeldung. (2021, December 21). </w:t>
       </w:r>
       <w:r>
         <w:rPr>
@@ -3264,34 +3193,8 @@
           <w:szCs w:val="24"/>
           <w:lang w:val="en-US" w:eastAsia="fr-CH"/>
         </w:rPr>
-        <w:t xml:space="preserve">Guide to </w:t>
-      </w:r>
-      <w:proofErr w:type="spellStart"/>
-      <w:proofErr w:type="gramStart"/>
-      <w:r>
-        <w:rPr>
-          <w:rFonts w:ascii="Times New Roman" w:eastAsia="Times New Roman" w:hAnsi="Times New Roman" w:cs="Times New Roman"/>
-          <w:i/>
-          <w:iCs/>
-          <w:sz w:val="24"/>
-          <w:szCs w:val="24"/>
-          <w:lang w:val="en-US" w:eastAsia="fr-CH"/>
-        </w:rPr>
-        <w:t>java.util</w:t>
-      </w:r>
-      <w:proofErr w:type="gramEnd"/>
-      <w:r>
-        <w:rPr>
-          <w:rFonts w:ascii="Times New Roman" w:eastAsia="Times New Roman" w:hAnsi="Times New Roman" w:cs="Times New Roman"/>
-          <w:i/>
-          <w:iCs/>
-          <w:sz w:val="24"/>
-          <w:szCs w:val="24"/>
-          <w:lang w:val="en-US" w:eastAsia="fr-CH"/>
-        </w:rPr>
-        <w:t>.concurrent.BlockingQueue</w:t>
-      </w:r>
-      <w:proofErr w:type="spellEnd"/>
+        <w:t>Guide to java.util.concurrent.BlockingQueue</w:t>
+      </w:r>
       <w:r>
         <w:rPr>
           <w:rFonts w:ascii="Times New Roman" w:eastAsia="Times New Roman" w:hAnsi="Times New Roman" w:cs="Times New Roman"/>
@@ -3299,27 +3202,7 @@
           <w:szCs w:val="24"/>
           <w:lang w:val="en-US" w:eastAsia="fr-CH"/>
         </w:rPr>
-        <w:t xml:space="preserve">. </w:t>
-      </w:r>
-      <w:proofErr w:type="spellStart"/>
-      <w:r>
-        <w:rPr>
-          <w:rFonts w:ascii="Times New Roman" w:eastAsia="Times New Roman" w:hAnsi="Times New Roman" w:cs="Times New Roman"/>
-          <w:sz w:val="24"/>
-          <w:szCs w:val="24"/>
-          <w:lang w:val="en-US" w:eastAsia="fr-CH"/>
-        </w:rPr>
-        <w:t>Baeldung</w:t>
-      </w:r>
-      <w:proofErr w:type="spellEnd"/>
-      <w:r>
-        <w:rPr>
-          <w:rFonts w:ascii="Times New Roman" w:eastAsia="Times New Roman" w:hAnsi="Times New Roman" w:cs="Times New Roman"/>
-          <w:sz w:val="24"/>
-          <w:szCs w:val="24"/>
-          <w:lang w:val="en-US" w:eastAsia="fr-CH"/>
-        </w:rPr>
-        <w:t xml:space="preserve">. </w:t>
+        <w:t xml:space="preserve">. Baeldung. </w:t>
       </w:r>
       <w:hyperlink r:id="rId18" w:history="1">
         <w:r>
@@ -3345,7 +3228,6 @@
           <w:lang w:eastAsia="fr-CH"/>
         </w:rPr>
       </w:pPr>
-      <w:proofErr w:type="spellStart"/>
       <w:r>
         <w:rPr>
           <w:rFonts w:ascii="Times New Roman" w:eastAsia="Times New Roman" w:hAnsi="Times New Roman" w:cs="Times New Roman"/>
@@ -3355,33 +3237,8 @@
           <w:szCs w:val="24"/>
           <w:lang w:eastAsia="fr-CH"/>
         </w:rPr>
-        <w:t>Executor</w:t>
-      </w:r>
-      <w:proofErr w:type="spellEnd"/>
-      <w:r>
-        <w:rPr>
-          <w:rFonts w:ascii="Times New Roman" w:eastAsia="Times New Roman" w:hAnsi="Times New Roman" w:cs="Times New Roman"/>
-          <w:i/>
-          <w:iCs/>
-          <w:sz w:val="24"/>
-          <w:szCs w:val="24"/>
-          <w:lang w:eastAsia="fr-CH"/>
-        </w:rPr>
-        <w:t xml:space="preserve"> (Java Platform SE </w:t>
-      </w:r>
-      <w:proofErr w:type="gramStart"/>
-      <w:r>
-        <w:rPr>
-          <w:rFonts w:ascii="Times New Roman" w:eastAsia="Times New Roman" w:hAnsi="Times New Roman" w:cs="Times New Roman"/>
-          <w:i/>
-          <w:iCs/>
-          <w:sz w:val="24"/>
-          <w:szCs w:val="24"/>
-          <w:lang w:eastAsia="fr-CH"/>
-        </w:rPr>
-        <w:t>8 )</w:t>
-      </w:r>
-      <w:proofErr w:type="gramEnd"/>
+        <w:t>Executor (Java Platform SE 8 )</w:t>
+      </w:r>
       <w:r>
         <w:rPr>
           <w:rFonts w:ascii="Times New Roman" w:eastAsia="Times New Roman" w:hAnsi="Times New Roman" w:cs="Times New Roman"/>
@@ -3415,7 +3272,6 @@
           <w:lang w:eastAsia="fr-CH"/>
         </w:rPr>
       </w:pPr>
-      <w:proofErr w:type="spellStart"/>
       <w:r>
         <w:rPr>
           <w:rFonts w:ascii="Times New Roman" w:eastAsia="Times New Roman" w:hAnsi="Times New Roman" w:cs="Times New Roman"/>
@@ -3423,17 +3279,7 @@
           <w:szCs w:val="24"/>
           <w:lang w:val="en-US" w:eastAsia="fr-CH"/>
         </w:rPr>
-        <w:t>Baeldung</w:t>
-      </w:r>
-      <w:proofErr w:type="spellEnd"/>
-      <w:r>
-        <w:rPr>
-          <w:rFonts w:ascii="Times New Roman" w:eastAsia="Times New Roman" w:hAnsi="Times New Roman" w:cs="Times New Roman"/>
-          <w:sz w:val="24"/>
-          <w:szCs w:val="24"/>
-          <w:lang w:val="en-US" w:eastAsia="fr-CH"/>
-        </w:rPr>
-        <w:t xml:space="preserve">. (2022, November 24). </w:t>
+        <w:t xml:space="preserve">Baeldung. (2022, November 24). </w:t>
       </w:r>
       <w:r>
         <w:rPr>
@@ -3444,21 +3290,8 @@
           <w:szCs w:val="24"/>
           <w:lang w:val="en-US" w:eastAsia="fr-CH"/>
         </w:rPr>
-        <w:t xml:space="preserve">A Guide to the Java </w:t>
-      </w:r>
-      <w:proofErr w:type="spellStart"/>
-      <w:r>
-        <w:rPr>
-          <w:rFonts w:ascii="Times New Roman" w:eastAsia="Times New Roman" w:hAnsi="Times New Roman" w:cs="Times New Roman"/>
-          <w:i/>
-          <w:iCs/>
-          <w:sz w:val="24"/>
-          <w:szCs w:val="24"/>
-          <w:lang w:val="en-US" w:eastAsia="fr-CH"/>
-        </w:rPr>
-        <w:t>ExecutorService</w:t>
-      </w:r>
-      <w:proofErr w:type="spellEnd"/>
+        <w:t>A Guide to the Java ExecutorService</w:t>
+      </w:r>
       <w:r>
         <w:rPr>
           <w:rFonts w:ascii="Times New Roman" w:eastAsia="Times New Roman" w:hAnsi="Times New Roman" w:cs="Times New Roman"/>
@@ -3468,7 +3301,6 @@
         </w:rPr>
         <w:t xml:space="preserve">. </w:t>
       </w:r>
-      <w:proofErr w:type="spellStart"/>
       <w:r>
         <w:rPr>
           <w:rFonts w:ascii="Times New Roman" w:eastAsia="Times New Roman" w:hAnsi="Times New Roman" w:cs="Times New Roman"/>
@@ -3476,17 +3308,7 @@
           <w:szCs w:val="24"/>
           <w:lang w:eastAsia="fr-CH"/>
         </w:rPr>
-        <w:t>Baeldung</w:t>
-      </w:r>
-      <w:proofErr w:type="spellEnd"/>
-      <w:r>
-        <w:rPr>
-          <w:rFonts w:ascii="Times New Roman" w:eastAsia="Times New Roman" w:hAnsi="Times New Roman" w:cs="Times New Roman"/>
-          <w:sz w:val="24"/>
-          <w:szCs w:val="24"/>
-          <w:lang w:eastAsia="fr-CH"/>
-        </w:rPr>
-        <w:t xml:space="preserve">. </w:t>
+        <w:t xml:space="preserve">Baeldung. </w:t>
       </w:r>
       <w:hyperlink r:id="rId20" w:history="1">
         <w:r>
@@ -3604,27 +3426,14 @@
     <w:r>
       <w:instrText xml:space="preserve"> =</w:instrText>
     </w:r>
-    <w:r>
-      <w:fldChar w:fldCharType="begin"/>
-    </w:r>
-    <w:r>
-      <w:instrText xml:space="preserve"> NUMPAGES </w:instrText>
-    </w:r>
-    <w:r>
-      <w:fldChar w:fldCharType="separate"/>
-    </w:r>
-    <w:r>
-      <w:rPr>
-        <w:noProof/>
-      </w:rPr>
-      <w:instrText>12</w:instrText>
-    </w:r>
-    <w:r>
-      <w:rPr>
-        <w:noProof/>
-      </w:rPr>
-      <w:fldChar w:fldCharType="end"/>
-    </w:r>
+    <w:fldSimple w:instr=" NUMPAGES ">
+      <w:r>
+        <w:rPr>
+          <w:noProof/>
+        </w:rPr>
+        <w:instrText>12</w:instrText>
+      </w:r>
+    </w:fldSimple>
     <w:r>
       <w:instrText>-</w:instrText>
     </w:r>
@@ -3696,27 +3505,14 @@
     <w:r>
       <w:instrText>=</w:instrText>
     </w:r>
-    <w:r>
-      <w:fldChar w:fldCharType="begin"/>
-    </w:r>
-    <w:r>
-      <w:instrText xml:space="preserve"> NUMPAGES </w:instrText>
-    </w:r>
-    <w:r>
-      <w:fldChar w:fldCharType="separate"/>
-    </w:r>
-    <w:r>
-      <w:rPr>
-        <w:noProof/>
-      </w:rPr>
-      <w:instrText>12</w:instrText>
-    </w:r>
-    <w:r>
-      <w:rPr>
-        <w:noProof/>
-      </w:rPr>
-      <w:fldChar w:fldCharType="end"/>
-    </w:r>
+    <w:fldSimple w:instr=" NUMPAGES ">
+      <w:r>
+        <w:rPr>
+          <w:noProof/>
+        </w:rPr>
+        <w:instrText>12</w:instrText>
+      </w:r>
+    </w:fldSimple>
     <w:r>
       <w:instrText>-5</w:instrText>
     </w:r>
@@ -4588,6 +4384,232 @@
     </w:lvl>
   </w:abstractNum>
   <w:abstractNum w:abstractNumId="4" w15:restartNumberingAfterBreak="0">
+    <w:nsid w:val="33296502"/>
+    <w:multiLevelType w:val="hybridMultilevel"/>
+    <w:tmpl w:val="90E8A70A"/>
+    <w:lvl w:ilvl="0" w:tplc="100C0001">
+      <w:start w:val="1"/>
+      <w:numFmt w:val="bullet"/>
+      <w:lvlText w:val=""/>
+      <w:lvlJc w:val="left"/>
+      <w:pPr>
+        <w:ind w:left="720" w:hanging="360"/>
+      </w:pPr>
+      <w:rPr>
+        <w:rFonts w:ascii="Symbol" w:hAnsi="Symbol" w:hint="default"/>
+      </w:rPr>
+    </w:lvl>
+    <w:lvl w:ilvl="1" w:tplc="100C0003">
+      <w:start w:val="1"/>
+      <w:numFmt w:val="bullet"/>
+      <w:lvlText w:val="o"/>
+      <w:lvlJc w:val="left"/>
+      <w:pPr>
+        <w:ind w:left="1440" w:hanging="360"/>
+      </w:pPr>
+      <w:rPr>
+        <w:rFonts w:ascii="Courier New" w:hAnsi="Courier New" w:cs="Courier New" w:hint="default"/>
+      </w:rPr>
+    </w:lvl>
+    <w:lvl w:ilvl="2" w:tplc="100C0005" w:tentative="1">
+      <w:start w:val="1"/>
+      <w:numFmt w:val="bullet"/>
+      <w:lvlText w:val=""/>
+      <w:lvlJc w:val="left"/>
+      <w:pPr>
+        <w:ind w:left="2160" w:hanging="360"/>
+      </w:pPr>
+      <w:rPr>
+        <w:rFonts w:ascii="Wingdings" w:hAnsi="Wingdings" w:hint="default"/>
+      </w:rPr>
+    </w:lvl>
+    <w:lvl w:ilvl="3" w:tplc="100C0001" w:tentative="1">
+      <w:start w:val="1"/>
+      <w:numFmt w:val="bullet"/>
+      <w:lvlText w:val=""/>
+      <w:lvlJc w:val="left"/>
+      <w:pPr>
+        <w:ind w:left="2880" w:hanging="360"/>
+      </w:pPr>
+      <w:rPr>
+        <w:rFonts w:ascii="Symbol" w:hAnsi="Symbol" w:hint="default"/>
+      </w:rPr>
+    </w:lvl>
+    <w:lvl w:ilvl="4" w:tplc="100C0003" w:tentative="1">
+      <w:start w:val="1"/>
+      <w:numFmt w:val="bullet"/>
+      <w:lvlText w:val="o"/>
+      <w:lvlJc w:val="left"/>
+      <w:pPr>
+        <w:ind w:left="3600" w:hanging="360"/>
+      </w:pPr>
+      <w:rPr>
+        <w:rFonts w:ascii="Courier New" w:hAnsi="Courier New" w:cs="Courier New" w:hint="default"/>
+      </w:rPr>
+    </w:lvl>
+    <w:lvl w:ilvl="5" w:tplc="100C0005" w:tentative="1">
+      <w:start w:val="1"/>
+      <w:numFmt w:val="bullet"/>
+      <w:lvlText w:val=""/>
+      <w:lvlJc w:val="left"/>
+      <w:pPr>
+        <w:ind w:left="4320" w:hanging="360"/>
+      </w:pPr>
+      <w:rPr>
+        <w:rFonts w:ascii="Wingdings" w:hAnsi="Wingdings" w:hint="default"/>
+      </w:rPr>
+    </w:lvl>
+    <w:lvl w:ilvl="6" w:tplc="100C0001" w:tentative="1">
+      <w:start w:val="1"/>
+      <w:numFmt w:val="bullet"/>
+      <w:lvlText w:val=""/>
+      <w:lvlJc w:val="left"/>
+      <w:pPr>
+        <w:ind w:left="5040" w:hanging="360"/>
+      </w:pPr>
+      <w:rPr>
+        <w:rFonts w:ascii="Symbol" w:hAnsi="Symbol" w:hint="default"/>
+      </w:rPr>
+    </w:lvl>
+    <w:lvl w:ilvl="7" w:tplc="100C0003" w:tentative="1">
+      <w:start w:val="1"/>
+      <w:numFmt w:val="bullet"/>
+      <w:lvlText w:val="o"/>
+      <w:lvlJc w:val="left"/>
+      <w:pPr>
+        <w:ind w:left="5760" w:hanging="360"/>
+      </w:pPr>
+      <w:rPr>
+        <w:rFonts w:ascii="Courier New" w:hAnsi="Courier New" w:cs="Courier New" w:hint="default"/>
+      </w:rPr>
+    </w:lvl>
+    <w:lvl w:ilvl="8" w:tplc="100C0005" w:tentative="1">
+      <w:start w:val="1"/>
+      <w:numFmt w:val="bullet"/>
+      <w:lvlText w:val=""/>
+      <w:lvlJc w:val="left"/>
+      <w:pPr>
+        <w:ind w:left="6480" w:hanging="360"/>
+      </w:pPr>
+      <w:rPr>
+        <w:rFonts w:ascii="Wingdings" w:hAnsi="Wingdings" w:hint="default"/>
+      </w:rPr>
+    </w:lvl>
+  </w:abstractNum>
+  <w:abstractNum w:abstractNumId="5" w15:restartNumberingAfterBreak="0">
+    <w:nsid w:val="3CD211E5"/>
+    <w:multiLevelType w:val="hybridMultilevel"/>
+    <w:tmpl w:val="5156A9D0"/>
+    <w:lvl w:ilvl="0" w:tplc="100C0001">
+      <w:start w:val="1"/>
+      <w:numFmt w:val="bullet"/>
+      <w:lvlText w:val=""/>
+      <w:lvlJc w:val="left"/>
+      <w:pPr>
+        <w:ind w:left="720" w:hanging="360"/>
+      </w:pPr>
+      <w:rPr>
+        <w:rFonts w:ascii="Symbol" w:hAnsi="Symbol" w:hint="default"/>
+      </w:rPr>
+    </w:lvl>
+    <w:lvl w:ilvl="1" w:tplc="100C0003">
+      <w:start w:val="1"/>
+      <w:numFmt w:val="bullet"/>
+      <w:lvlText w:val="o"/>
+      <w:lvlJc w:val="left"/>
+      <w:pPr>
+        <w:ind w:left="1440" w:hanging="360"/>
+      </w:pPr>
+      <w:rPr>
+        <w:rFonts w:ascii="Courier New" w:hAnsi="Courier New" w:cs="Courier New" w:hint="default"/>
+      </w:rPr>
+    </w:lvl>
+    <w:lvl w:ilvl="2" w:tplc="100C0005" w:tentative="1">
+      <w:start w:val="1"/>
+      <w:numFmt w:val="bullet"/>
+      <w:lvlText w:val=""/>
+      <w:lvlJc w:val="left"/>
+      <w:pPr>
+        <w:ind w:left="2160" w:hanging="360"/>
+      </w:pPr>
+      <w:rPr>
+        <w:rFonts w:ascii="Wingdings" w:hAnsi="Wingdings" w:hint="default"/>
+      </w:rPr>
+    </w:lvl>
+    <w:lvl w:ilvl="3" w:tplc="100C0001" w:tentative="1">
+      <w:start w:val="1"/>
+      <w:numFmt w:val="bullet"/>
+      <w:lvlText w:val=""/>
+      <w:lvlJc w:val="left"/>
+      <w:pPr>
+        <w:ind w:left="2880" w:hanging="360"/>
+      </w:pPr>
+      <w:rPr>
+        <w:rFonts w:ascii="Symbol" w:hAnsi="Symbol" w:hint="default"/>
+      </w:rPr>
+    </w:lvl>
+    <w:lvl w:ilvl="4" w:tplc="100C0003" w:tentative="1">
+      <w:start w:val="1"/>
+      <w:numFmt w:val="bullet"/>
+      <w:lvlText w:val="o"/>
+      <w:lvlJc w:val="left"/>
+      <w:pPr>
+        <w:ind w:left="3600" w:hanging="360"/>
+      </w:pPr>
+      <w:rPr>
+        <w:rFonts w:ascii="Courier New" w:hAnsi="Courier New" w:cs="Courier New" w:hint="default"/>
+      </w:rPr>
+    </w:lvl>
+    <w:lvl w:ilvl="5" w:tplc="100C0005" w:tentative="1">
+      <w:start w:val="1"/>
+      <w:numFmt w:val="bullet"/>
+      <w:lvlText w:val=""/>
+      <w:lvlJc w:val="left"/>
+      <w:pPr>
+        <w:ind w:left="4320" w:hanging="360"/>
+      </w:pPr>
+      <w:rPr>
+        <w:rFonts w:ascii="Wingdings" w:hAnsi="Wingdings" w:hint="default"/>
+      </w:rPr>
+    </w:lvl>
+    <w:lvl w:ilvl="6" w:tplc="100C0001" w:tentative="1">
+      <w:start w:val="1"/>
+      <w:numFmt w:val="bullet"/>
+      <w:lvlText w:val=""/>
+      <w:lvlJc w:val="left"/>
+      <w:pPr>
+        <w:ind w:left="5040" w:hanging="360"/>
+      </w:pPr>
+      <w:rPr>
+        <w:rFonts w:ascii="Symbol" w:hAnsi="Symbol" w:hint="default"/>
+      </w:rPr>
+    </w:lvl>
+    <w:lvl w:ilvl="7" w:tplc="100C0003" w:tentative="1">
+      <w:start w:val="1"/>
+      <w:numFmt w:val="bullet"/>
+      <w:lvlText w:val="o"/>
+      <w:lvlJc w:val="left"/>
+      <w:pPr>
+        <w:ind w:left="5760" w:hanging="360"/>
+      </w:pPr>
+      <w:rPr>
+        <w:rFonts w:ascii="Courier New" w:hAnsi="Courier New" w:cs="Courier New" w:hint="default"/>
+      </w:rPr>
+    </w:lvl>
+    <w:lvl w:ilvl="8" w:tplc="100C0005" w:tentative="1">
+      <w:start w:val="1"/>
+      <w:numFmt w:val="bullet"/>
+      <w:lvlText w:val=""/>
+      <w:lvlJc w:val="left"/>
+      <w:pPr>
+        <w:ind w:left="6480" w:hanging="360"/>
+      </w:pPr>
+      <w:rPr>
+        <w:rFonts w:ascii="Wingdings" w:hAnsi="Wingdings" w:hint="default"/>
+      </w:rPr>
+    </w:lvl>
+  </w:abstractNum>
+  <w:abstractNum w:abstractNumId="6" w15:restartNumberingAfterBreak="0">
     <w:nsid w:val="577D1210"/>
     <w:multiLevelType w:val="multilevel"/>
     <w:tmpl w:val="0E7E5738"/>
@@ -4710,7 +4732,7 @@
       </w:rPr>
     </w:lvl>
   </w:abstractNum>
-  <w:abstractNum w:abstractNumId="5" w15:restartNumberingAfterBreak="0">
+  <w:abstractNum w:abstractNumId="7" w15:restartNumberingAfterBreak="0">
     <w:nsid w:val="613D2C2E"/>
     <w:multiLevelType w:val="multilevel"/>
     <w:tmpl w:val="100C001D"/>
@@ -4801,7 +4823,7 @@
       </w:pPr>
     </w:lvl>
   </w:abstractNum>
-  <w:abstractNum w:abstractNumId="6" w15:restartNumberingAfterBreak="0">
+  <w:abstractNum w:abstractNumId="8" w15:restartNumberingAfterBreak="0">
     <w:nsid w:val="77735927"/>
     <w:multiLevelType w:val="hybridMultilevel"/>
     <w:tmpl w:val="EC306E5C"/>
@@ -4914,7 +4936,7 @@
       </w:rPr>
     </w:lvl>
   </w:abstractNum>
-  <w:abstractNum w:abstractNumId="7" w15:restartNumberingAfterBreak="0">
+  <w:abstractNum w:abstractNumId="9" w15:restartNumberingAfterBreak="0">
     <w:nsid w:val="7B360DA7"/>
     <w:multiLevelType w:val="hybridMultilevel"/>
     <w:tmpl w:val="E5021A4C"/>
@@ -5028,13 +5050,13 @@
     </w:lvl>
   </w:abstractNum>
   <w:num w:numId="1" w16cid:durableId="1978148925">
-    <w:abstractNumId w:val="4"/>
+    <w:abstractNumId w:val="6"/>
   </w:num>
   <w:num w:numId="2" w16cid:durableId="725569874">
-    <w:abstractNumId w:val="5"/>
+    <w:abstractNumId w:val="7"/>
   </w:num>
   <w:num w:numId="3" w16cid:durableId="384069228">
-    <w:abstractNumId w:val="7"/>
+    <w:abstractNumId w:val="9"/>
   </w:num>
   <w:num w:numId="4" w16cid:durableId="304313745">
     <w:abstractNumId w:val="0"/>
@@ -5049,7 +5071,13 @@
     <w:abstractNumId w:val="1"/>
   </w:num>
   <w:num w:numId="8" w16cid:durableId="348333921">
-    <w:abstractNumId w:val="6"/>
+    <w:abstractNumId w:val="8"/>
+  </w:num>
+  <w:num w:numId="9" w16cid:durableId="1650014316">
+    <w:abstractNumId w:val="5"/>
+  </w:num>
+  <w:num w:numId="10" w16cid:durableId="2056156629">
+    <w:abstractNumId w:val="4"/>
   </w:num>
   <w:numIdMacAtCleanup w:val="5"/>
 </w:numbering>

</xml_diff>

<commit_message>
Merge word mes couilles
</commit_message>
<xml_diff>
--- a/LAB2_Performances/doc/AubertVuilliomenet_HeArc_Rapport.docx
+++ b/LAB2_Performances/doc/AubertVuilliomenet_HeArc_Rapport.docx
@@ -2794,13 +2794,7 @@
         <w:rPr>
           <w:rStyle w:val="BacktickCar"/>
         </w:rPr>
-        <w:t>call</w:t>
-      </w:r>
-      <w:r>
-        <w:rPr>
-          <w:rStyle w:val="BacktickCar"/>
-        </w:rPr>
-        <w:t>()</w:t>
+        <w:t>call()</w:t>
       </w:r>
       <w:r>
         <w:t xml:space="preserve">. Elle implémente également l'interface </w:t>
@@ -2837,46 +2831,308 @@
     </w:p>
     <w:p>
       <w:pPr>
+        <w:pStyle w:val="TexteFormel"/>
+      </w:pPr>
+      <w:r>
+        <w:t>Aquisitoiin de données</w:t>
+      </w:r>
+    </w:p>
+    <w:p>
+      <w:pPr>
+        <w:rPr>
+          <w:rFonts w:ascii="Arial" w:hAnsi="Arial"/>
+        </w:rPr>
+      </w:pPr>
+      <w:r>
+        <w:br w:type="page"/>
+      </w:r>
+    </w:p>
+    <w:p>
+      <w:pPr>
         <w:pStyle w:val="TitreSecondaire"/>
       </w:pPr>
       <w:bookmarkStart w:id="8" w:name="_Toc133572306"/>
       <w:r>
-        <w:t xml:space="preserve">20 producteurs, 20 consommateurs, </w:t>
-      </w:r>
-      <w:r>
-        <w:t>buffer de taille 5</w:t>
+        <w:lastRenderedPageBreak/>
+        <w:t>500 producteurs, 500 consommateurs</w:t>
       </w:r>
       <w:bookmarkEnd w:id="8"/>
     </w:p>
     <w:p>
       <w:pPr>
         <w:pStyle w:val="TexteFormel"/>
-      </w:pPr>
+        <w:jc w:val="center"/>
+      </w:pPr>
+      <w:r>
+        <w:rPr>
+          <w:noProof/>
+        </w:rPr>
+        <w:drawing>
+          <wp:inline distT="0" distB="0" distL="0" distR="0" wp14:anchorId="0CBCA48C" wp14:editId="5788BACF">
+            <wp:extent cx="3752379" cy="5105400"/>
+            <wp:effectExtent l="19050" t="19050" r="19685" b="19050"/>
+            <wp:docPr id="1611326820" name="Image 1" descr="Une image contenant table&#10;&#10;Description générée automatiquement"/>
+            <wp:cNvGraphicFramePr>
+              <a:graphicFrameLocks xmlns:a="http://schemas.openxmlformats.org/drawingml/2006/main" noChangeAspect="1"/>
+            </wp:cNvGraphicFramePr>
+            <a:graphic xmlns:a="http://schemas.openxmlformats.org/drawingml/2006/main">
+              <a:graphicData uri="http://schemas.openxmlformats.org/drawingml/2006/picture">
+                <pic:pic xmlns:pic="http://schemas.openxmlformats.org/drawingml/2006/picture">
+                  <pic:nvPicPr>
+                    <pic:cNvPr id="1611326820" name="Image 1" descr="Une image contenant table&#10;&#10;Description générée automatiquement"/>
+                    <pic:cNvPicPr/>
+                  </pic:nvPicPr>
+                  <pic:blipFill>
+                    <a:blip r:embed="rId13"/>
+                    <a:stretch>
+                      <a:fillRect/>
+                    </a:stretch>
+                  </pic:blipFill>
+                  <pic:spPr>
+                    <a:xfrm>
+                      <a:off x="0" y="0"/>
+                      <a:ext cx="3766918" cy="5125181"/>
+                    </a:xfrm>
+                    <a:prstGeom prst="rect">
+                      <a:avLst/>
+                    </a:prstGeom>
+                    <a:ln>
+                      <a:solidFill>
+                        <a:schemeClr val="tx1"/>
+                      </a:solidFill>
+                    </a:ln>
+                  </pic:spPr>
+                </pic:pic>
+              </a:graphicData>
+            </a:graphic>
+          </wp:inline>
+        </w:drawing>
+      </w:r>
     </w:p>
     <w:p>
       <w:pPr>
+        <w:pStyle w:val="TexteFormel"/>
+      </w:pPr>
+      <w:r>
+        <w:rPr>
+          <w:noProof/>
+        </w:rPr>
+        <w:drawing>
+          <wp:inline distT="0" distB="0" distL="0" distR="0" wp14:anchorId="189120F3" wp14:editId="71BEC3C3">
+            <wp:extent cx="5743575" cy="2838450"/>
+            <wp:effectExtent l="0" t="0" r="9525" b="0"/>
+            <wp:docPr id="258186174" name="Graphique 1">
+              <a:extLst xmlns:a="http://schemas.openxmlformats.org/drawingml/2006/main">
+                <a:ext uri="{FF2B5EF4-FFF2-40B4-BE49-F238E27FC236}">
+                  <a16:creationId xmlns:a16="http://schemas.microsoft.com/office/drawing/2014/main" id="{044D2684-D771-770F-27F6-46780C6816B3}"/>
+                </a:ext>
+              </a:extLst>
+            </wp:docPr>
+            <wp:cNvGraphicFramePr/>
+            <a:graphic xmlns:a="http://schemas.openxmlformats.org/drawingml/2006/main">
+              <a:graphicData uri="http://schemas.openxmlformats.org/drawingml/2006/chart">
+                <c:chart xmlns:c="http://schemas.openxmlformats.org/drawingml/2006/chart" xmlns:r="http://schemas.openxmlformats.org/officeDocument/2006/relationships" r:id="rId14"/>
+              </a:graphicData>
+            </a:graphic>
+          </wp:inline>
+        </w:drawing>
+      </w:r>
+    </w:p>
+    <w:p>
+      <w:pPr>
         <w:pStyle w:val="TitreSecondaire"/>
       </w:pPr>
       <w:bookmarkStart w:id="9" w:name="_Toc133572307"/>
       <w:r>
-        <w:t>100 producteurs, 200 consommateurs, buffer de taille 50</w:t>
+        <w:lastRenderedPageBreak/>
+        <w:t>200 producteurs, 800 consommateurs</w:t>
       </w:r>
       <w:bookmarkEnd w:id="9"/>
     </w:p>
     <w:p>
       <w:pPr>
         <w:pStyle w:val="TexteFormel"/>
-      </w:pPr>
+        <w:jc w:val="center"/>
+      </w:pPr>
+      <w:r>
+        <w:rPr>
+          <w:noProof/>
+        </w:rPr>
+        <w:drawing>
+          <wp:inline distT="0" distB="0" distL="0" distR="0" wp14:anchorId="171A8D2E" wp14:editId="70A6ECC2">
+            <wp:extent cx="3590925" cy="4923460"/>
+            <wp:effectExtent l="19050" t="19050" r="9525" b="10795"/>
+            <wp:docPr id="1080016162" name="Image 1" descr="Une image contenant table&#10;&#10;Description générée automatiquement"/>
+            <wp:cNvGraphicFramePr>
+              <a:graphicFrameLocks xmlns:a="http://schemas.openxmlformats.org/drawingml/2006/main" noChangeAspect="1"/>
+            </wp:cNvGraphicFramePr>
+            <a:graphic xmlns:a="http://schemas.openxmlformats.org/drawingml/2006/main">
+              <a:graphicData uri="http://schemas.openxmlformats.org/drawingml/2006/picture">
+                <pic:pic xmlns:pic="http://schemas.openxmlformats.org/drawingml/2006/picture">
+                  <pic:nvPicPr>
+                    <pic:cNvPr id="1080016162" name="Image 1" descr="Une image contenant table&#10;&#10;Description générée automatiquement"/>
+                    <pic:cNvPicPr/>
+                  </pic:nvPicPr>
+                  <pic:blipFill>
+                    <a:blip r:embed="rId15"/>
+                    <a:stretch>
+                      <a:fillRect/>
+                    </a:stretch>
+                  </pic:blipFill>
+                  <pic:spPr>
+                    <a:xfrm>
+                      <a:off x="0" y="0"/>
+                      <a:ext cx="3594070" cy="4927772"/>
+                    </a:xfrm>
+                    <a:prstGeom prst="rect">
+                      <a:avLst/>
+                    </a:prstGeom>
+                    <a:ln>
+                      <a:solidFill>
+                        <a:schemeClr val="tx1"/>
+                      </a:solidFill>
+                    </a:ln>
+                  </pic:spPr>
+                </pic:pic>
+              </a:graphicData>
+            </a:graphic>
+          </wp:inline>
+        </w:drawing>
+      </w:r>
     </w:p>
     <w:p>
       <w:pPr>
+        <w:pStyle w:val="TexteFormel"/>
+      </w:pPr>
+      <w:r>
         <w:rPr>
-          <w:rFonts w:ascii="Comic Sans MS" w:hAnsi="Comic Sans MS"/>
-          <w:color w:val="990099"/>
+          <w:noProof/>
         </w:rPr>
-      </w:pPr>
-      <w:r>
-        <w:br w:type="page"/>
+        <w:drawing>
+          <wp:inline distT="0" distB="0" distL="0" distR="0" wp14:anchorId="4ED5C084" wp14:editId="79477379">
+            <wp:extent cx="5760720" cy="3061335"/>
+            <wp:effectExtent l="0" t="0" r="11430" b="5715"/>
+            <wp:docPr id="2003287014" name="Graphique 1">
+              <a:extLst xmlns:a="http://schemas.openxmlformats.org/drawingml/2006/main">
+                <a:ext uri="{FF2B5EF4-FFF2-40B4-BE49-F238E27FC236}">
+                  <a16:creationId xmlns:a16="http://schemas.microsoft.com/office/drawing/2014/main" id="{6EC2ED68-D1D0-F836-5049-BB186DCF126A}"/>
+                </a:ext>
+              </a:extLst>
+            </wp:docPr>
+            <wp:cNvGraphicFramePr/>
+            <a:graphic xmlns:a="http://schemas.openxmlformats.org/drawingml/2006/main">
+              <a:graphicData uri="http://schemas.openxmlformats.org/drawingml/2006/chart">
+                <c:chart xmlns:c="http://schemas.openxmlformats.org/drawingml/2006/chart" xmlns:r="http://schemas.openxmlformats.org/officeDocument/2006/relationships" r:id="rId16"/>
+              </a:graphicData>
+            </a:graphic>
+          </wp:inline>
+        </w:drawing>
+      </w:r>
+    </w:p>
+    <w:p>
+      <w:pPr>
+        <w:pStyle w:val="TitreSecondaire"/>
+      </w:pPr>
+      <w:r>
+        <w:lastRenderedPageBreak/>
+        <w:t>800 producteurs, 200 consommateurs</w:t>
+      </w:r>
+    </w:p>
+    <w:p>
+      <w:pPr>
+        <w:pStyle w:val="TexteFormel"/>
+        <w:jc w:val="center"/>
+      </w:pPr>
+      <w:r>
+        <w:rPr>
+          <w:noProof/>
+        </w:rPr>
+        <w:drawing>
+          <wp:inline distT="0" distB="0" distL="0" distR="0" wp14:anchorId="4525DBE6" wp14:editId="5871D29B">
+            <wp:extent cx="3943350" cy="5364462"/>
+            <wp:effectExtent l="19050" t="19050" r="19050" b="27305"/>
+            <wp:docPr id="778297353" name="Image 1" descr="Une image contenant table&#10;&#10;Description générée automatiquement"/>
+            <wp:cNvGraphicFramePr>
+              <a:graphicFrameLocks xmlns:a="http://schemas.openxmlformats.org/drawingml/2006/main" noChangeAspect="1"/>
+            </wp:cNvGraphicFramePr>
+            <a:graphic xmlns:a="http://schemas.openxmlformats.org/drawingml/2006/main">
+              <a:graphicData uri="http://schemas.openxmlformats.org/drawingml/2006/picture">
+                <pic:pic xmlns:pic="http://schemas.openxmlformats.org/drawingml/2006/picture">
+                  <pic:nvPicPr>
+                    <pic:cNvPr id="778297353" name="Image 1" descr="Une image contenant table&#10;&#10;Description générée automatiquement"/>
+                    <pic:cNvPicPr/>
+                  </pic:nvPicPr>
+                  <pic:blipFill>
+                    <a:blip r:embed="rId17"/>
+                    <a:stretch>
+                      <a:fillRect/>
+                    </a:stretch>
+                  </pic:blipFill>
+                  <pic:spPr>
+                    <a:xfrm>
+                      <a:off x="0" y="0"/>
+                      <a:ext cx="3944354" cy="5365828"/>
+                    </a:xfrm>
+                    <a:prstGeom prst="rect">
+                      <a:avLst/>
+                    </a:prstGeom>
+                    <a:ln>
+                      <a:solidFill>
+                        <a:schemeClr val="tx1"/>
+                      </a:solidFill>
+                    </a:ln>
+                  </pic:spPr>
+                </pic:pic>
+              </a:graphicData>
+            </a:graphic>
+          </wp:inline>
+        </w:drawing>
+      </w:r>
+    </w:p>
+    <w:p>
+      <w:pPr>
+        <w:pStyle w:val="TexteFormel"/>
+      </w:pPr>
+      <w:r>
+        <w:rPr>
+          <w:noProof/>
+        </w:rPr>
+        <w:drawing>
+          <wp:inline distT="0" distB="0" distL="0" distR="0" wp14:anchorId="21A96C29" wp14:editId="7BA7314A">
+            <wp:extent cx="5760720" cy="2734945"/>
+            <wp:effectExtent l="0" t="0" r="11430" b="8255"/>
+            <wp:docPr id="1839777918" name="Graphique 1">
+              <a:extLst xmlns:a="http://schemas.openxmlformats.org/drawingml/2006/main">
+                <a:ext uri="{FF2B5EF4-FFF2-40B4-BE49-F238E27FC236}">
+                  <a16:creationId xmlns:a16="http://schemas.microsoft.com/office/drawing/2014/main" id="{E1B96FE7-0BFD-B128-4EFD-A7581BDCC7BE}"/>
+                </a:ext>
+              </a:extLst>
+            </wp:docPr>
+            <wp:cNvGraphicFramePr/>
+            <a:graphic xmlns:a="http://schemas.openxmlformats.org/drawingml/2006/main">
+              <a:graphicData uri="http://schemas.openxmlformats.org/drawingml/2006/chart">
+                <c:chart xmlns:c="http://schemas.openxmlformats.org/drawingml/2006/chart" xmlns:r="http://schemas.openxmlformats.org/officeDocument/2006/relationships" r:id="rId18"/>
+              </a:graphicData>
+            </a:graphic>
+          </wp:inline>
+        </w:drawing>
+      </w:r>
+    </w:p>
+    <w:p>
+      <w:pPr>
+        <w:pStyle w:val="TitreSecondaire"/>
+      </w:pPr>
+      <w:r>
+        <w:lastRenderedPageBreak/>
+        <w:t>Interprétation des résultats</w:t>
+      </w:r>
+    </w:p>
+    <w:p>
+      <w:pPr>
+        <w:pStyle w:val="TexteFormel"/>
+      </w:pPr>
+      <w:r>
+        <w:t>TODO</w:t>
       </w:r>
     </w:p>
     <w:p>
@@ -3041,10 +3297,10 @@
       <w:pPr>
         <w:pStyle w:val="TexteFormel"/>
         <w:sectPr>
-          <w:headerReference w:type="even" r:id="rId13"/>
-          <w:headerReference w:type="default" r:id="rId14"/>
-          <w:footerReference w:type="even" r:id="rId15"/>
-          <w:footerReference w:type="default" r:id="rId16"/>
+          <w:headerReference w:type="even" r:id="rId19"/>
+          <w:headerReference w:type="default" r:id="rId20"/>
+          <w:footerReference w:type="even" r:id="rId21"/>
+          <w:footerReference w:type="default" r:id="rId22"/>
           <w:pgSz w:w="11906" w:h="16838"/>
           <w:pgMar w:top="1417" w:right="1417" w:bottom="1417" w:left="1417" w:header="709" w:footer="708" w:gutter="0"/>
           <w:cols w:space="708"/>
@@ -3153,7 +3409,7 @@
         </w:rPr>
         <w:t xml:space="preserve">Guide. (2006, October 1). </w:t>
       </w:r>
-      <w:hyperlink r:id="rId17" w:history="1">
+      <w:hyperlink r:id="rId23" w:history="1">
         <w:r>
           <w:rPr>
             <w:rStyle w:val="Lienhypertexte"/>
@@ -3204,7 +3460,7 @@
         </w:rPr>
         <w:t xml:space="preserve">. Baeldung. </w:t>
       </w:r>
-      <w:hyperlink r:id="rId18" w:history="1">
+      <w:hyperlink r:id="rId24" w:history="1">
         <w:r>
           <w:rPr>
             <w:rStyle w:val="Lienhypertexte"/>
@@ -3248,7 +3504,7 @@
         </w:rPr>
         <w:t xml:space="preserve">. (2023, April 5). </w:t>
       </w:r>
-      <w:hyperlink r:id="rId19" w:history="1">
+      <w:hyperlink r:id="rId25" w:history="1">
         <w:r>
           <w:rPr>
             <w:rStyle w:val="Lienhypertexte"/>
@@ -3310,7 +3566,7 @@
         </w:rPr>
         <w:t xml:space="preserve">Baeldung. </w:t>
       </w:r>
-      <w:hyperlink r:id="rId20" w:history="1">
+      <w:hyperlink r:id="rId26" w:history="1">
         <w:r>
           <w:rPr>
             <w:rStyle w:val="Lienhypertexte"/>
@@ -3324,8 +3580,8 @@
       </w:hyperlink>
     </w:p>
     <w:sectPr>
-      <w:footerReference w:type="even" r:id="rId21"/>
-      <w:footerReference w:type="default" r:id="rId22"/>
+      <w:footerReference w:type="even" r:id="rId27"/>
+      <w:footerReference w:type="default" r:id="rId28"/>
       <w:pgSz w:w="11906" w:h="16838"/>
       <w:pgMar w:top="1417" w:right="1417" w:bottom="1417" w:left="1417" w:header="709" w:footer="708" w:gutter="0"/>
       <w:pgNumType w:fmt="upperRoman" w:start="1"/>
@@ -3431,7 +3687,7 @@
         <w:rPr>
           <w:noProof/>
         </w:rPr>
-        <w:instrText>12</w:instrText>
+        <w:instrText>16</w:instrText>
       </w:r>
     </w:fldSimple>
     <w:r>
@@ -3447,7 +3703,7 @@
       <w:rPr>
         <w:noProof/>
       </w:rPr>
-      <w:t>6</w:t>
+      <w:t>10</w:t>
     </w:r>
     <w:r>
       <w:fldChar w:fldCharType="end"/>
@@ -3510,7 +3766,7 @@
         <w:rPr>
           <w:noProof/>
         </w:rPr>
-        <w:instrText>12</w:instrText>
+        <w:instrText>16</w:instrText>
       </w:r>
     </w:fldSimple>
     <w:r>
@@ -3523,7 +3779,7 @@
       <w:rPr>
         <w:noProof/>
       </w:rPr>
-      <w:t>7</w:t>
+      <w:t>11</w:t>
     </w:r>
     <w:r>
       <w:fldChar w:fldCharType="end"/>
@@ -7179,6 +7435,2848 @@
 </w:styles>
 </file>
 
+<file path=word/charts/chart1.xml><?xml version="1.0" encoding="utf-8"?>
+<c:chartSpace xmlns:c="http://schemas.openxmlformats.org/drawingml/2006/chart" xmlns:a="http://schemas.openxmlformats.org/drawingml/2006/main" xmlns:r="http://schemas.openxmlformats.org/officeDocument/2006/relationships" xmlns:c16r2="http://schemas.microsoft.com/office/drawing/2015/06/chart">
+  <c:date1904 val="0"/>
+  <c:lang val="fr-FR"/>
+  <c:roundedCorners val="0"/>
+  <mc:AlternateContent xmlns:mc="http://schemas.openxmlformats.org/markup-compatibility/2006">
+    <mc:Choice xmlns:c14="http://schemas.microsoft.com/office/drawing/2007/8/2/chart" Requires="c14">
+      <c14:style val="102"/>
+    </mc:Choice>
+    <mc:Fallback>
+      <c:style val="2"/>
+    </mc:Fallback>
+  </mc:AlternateContent>
+  <c:chart>
+    <c:title>
+      <c:tx>
+        <c:rich>
+          <a:bodyPr rot="0" spcFirstLastPara="1" vertOverflow="ellipsis" vert="horz" wrap="square" anchor="ctr" anchorCtr="1"/>
+          <a:lstStyle/>
+          <a:p>
+            <a:pPr>
+              <a:defRPr sz="2000" b="1" i="0" u="none" strike="noStrike" kern="1200" spc="0" baseline="0">
+                <a:solidFill>
+                  <a:schemeClr val="tx1">
+                    <a:lumMod val="65000"/>
+                    <a:lumOff val="35000"/>
+                  </a:schemeClr>
+                </a:solidFill>
+                <a:latin typeface="+mn-lt"/>
+                <a:ea typeface="+mn-ea"/>
+                <a:cs typeface="+mn-cs"/>
+              </a:defRPr>
+            </a:pPr>
+            <a:r>
+              <a:rPr lang="en-US" sz="2000" b="1"/>
+              <a:t>Débit en</a:t>
+            </a:r>
+            <a:r>
+              <a:rPr lang="en-US" sz="2000" b="1" baseline="0"/>
+              <a:t> fonction de la taille du buffer</a:t>
+            </a:r>
+            <a:endParaRPr lang="en-US" sz="2000" b="1"/>
+          </a:p>
+        </c:rich>
+      </c:tx>
+      <c:overlay val="0"/>
+      <c:spPr>
+        <a:noFill/>
+        <a:ln>
+          <a:noFill/>
+        </a:ln>
+        <a:effectLst/>
+      </c:spPr>
+      <c:txPr>
+        <a:bodyPr rot="0" spcFirstLastPara="1" vertOverflow="ellipsis" vert="horz" wrap="square" anchor="ctr" anchorCtr="1"/>
+        <a:lstStyle/>
+        <a:p>
+          <a:pPr>
+            <a:defRPr sz="2000" b="1" i="0" u="none" strike="noStrike" kern="1200" spc="0" baseline="0">
+              <a:solidFill>
+                <a:schemeClr val="tx1">
+                  <a:lumMod val="65000"/>
+                  <a:lumOff val="35000"/>
+                </a:schemeClr>
+              </a:solidFill>
+              <a:latin typeface="+mn-lt"/>
+              <a:ea typeface="+mn-ea"/>
+              <a:cs typeface="+mn-cs"/>
+            </a:defRPr>
+          </a:pPr>
+          <a:endParaRPr lang="fr-FR"/>
+        </a:p>
+      </c:txPr>
+    </c:title>
+    <c:autoTitleDeleted val="0"/>
+    <c:plotArea>
+      <c:layout>
+        <c:manualLayout>
+          <c:layoutTarget val="inner"/>
+          <c:xMode val="edge"/>
+          <c:yMode val="edge"/>
+          <c:x val="9.3932365597157494E-2"/>
+          <c:y val="0.1946421697287839"/>
+          <c:w val="0.88112432374524619"/>
+          <c:h val="0.70023058228832502"/>
+        </c:manualLayout>
+      </c:layout>
+      <c:lineChart>
+        <c:grouping val="standard"/>
+        <c:varyColors val="0"/>
+        <c:ser>
+          <c:idx val="1"/>
+          <c:order val="0"/>
+          <c:tx>
+            <c:v>Débit</c:v>
+          </c:tx>
+          <c:spPr>
+            <a:ln w="28575" cap="rnd">
+              <a:solidFill>
+                <a:schemeClr val="accent2"/>
+              </a:solidFill>
+              <a:round/>
+            </a:ln>
+            <a:effectLst/>
+          </c:spPr>
+          <c:marker>
+            <c:symbol val="none"/>
+          </c:marker>
+          <c:cat>
+            <c:numRef>
+              <c:f>Feuil1!$C$8:$R$8</c:f>
+              <c:numCache>
+                <c:formatCode>General</c:formatCode>
+                <c:ptCount val="16"/>
+                <c:pt idx="0">
+                  <c:v>1</c:v>
+                </c:pt>
+                <c:pt idx="1">
+                  <c:v>2</c:v>
+                </c:pt>
+                <c:pt idx="2">
+                  <c:v>5</c:v>
+                </c:pt>
+                <c:pt idx="3">
+                  <c:v>10</c:v>
+                </c:pt>
+                <c:pt idx="4">
+                  <c:v>20</c:v>
+                </c:pt>
+                <c:pt idx="5">
+                  <c:v>50</c:v>
+                </c:pt>
+                <c:pt idx="6">
+                  <c:v>100</c:v>
+                </c:pt>
+                <c:pt idx="7">
+                  <c:v>200</c:v>
+                </c:pt>
+                <c:pt idx="8">
+                  <c:v>300</c:v>
+                </c:pt>
+                <c:pt idx="9">
+                  <c:v>400</c:v>
+                </c:pt>
+                <c:pt idx="10">
+                  <c:v>500</c:v>
+                </c:pt>
+                <c:pt idx="11">
+                  <c:v>600</c:v>
+                </c:pt>
+                <c:pt idx="12">
+                  <c:v>700</c:v>
+                </c:pt>
+                <c:pt idx="13">
+                  <c:v>800</c:v>
+                </c:pt>
+                <c:pt idx="14">
+                  <c:v>900</c:v>
+                </c:pt>
+                <c:pt idx="15">
+                  <c:v>1000</c:v>
+                </c:pt>
+              </c:numCache>
+            </c:numRef>
+          </c:cat>
+          <c:val>
+            <c:numRef>
+              <c:f>Feuil1!$C$9:$R$9</c:f>
+              <c:numCache>
+                <c:formatCode>0.00</c:formatCode>
+                <c:ptCount val="16"/>
+                <c:pt idx="0">
+                  <c:v>22.49</c:v>
+                </c:pt>
+                <c:pt idx="1">
+                  <c:v>48.98</c:v>
+                </c:pt>
+                <c:pt idx="2">
+                  <c:v>53.57</c:v>
+                </c:pt>
+                <c:pt idx="3">
+                  <c:v>59.26</c:v>
+                </c:pt>
+                <c:pt idx="4">
+                  <c:v>58.28</c:v>
+                </c:pt>
+                <c:pt idx="5">
+                  <c:v>72.36</c:v>
+                </c:pt>
+                <c:pt idx="6">
+                  <c:v>77.53</c:v>
+                </c:pt>
+                <c:pt idx="7">
+                  <c:v>78.930000000000007</c:v>
+                </c:pt>
+                <c:pt idx="8">
+                  <c:v>77.88</c:v>
+                </c:pt>
+                <c:pt idx="9">
+                  <c:v>77.849999999999994</c:v>
+                </c:pt>
+                <c:pt idx="10">
+                  <c:v>77.19</c:v>
+                </c:pt>
+                <c:pt idx="11">
+                  <c:v>75.739999999999995</c:v>
+                </c:pt>
+                <c:pt idx="12">
+                  <c:v>79.08</c:v>
+                </c:pt>
+                <c:pt idx="13">
+                  <c:v>77.42</c:v>
+                </c:pt>
+                <c:pt idx="14">
+                  <c:v>79.989999999999995</c:v>
+                </c:pt>
+                <c:pt idx="15">
+                  <c:v>79.319999999999993</c:v>
+                </c:pt>
+              </c:numCache>
+            </c:numRef>
+          </c:val>
+          <c:smooth val="0"/>
+          <c:extLst>
+            <c:ext xmlns:c16="http://schemas.microsoft.com/office/drawing/2014/chart" uri="{C3380CC4-5D6E-409C-BE32-E72D297353CC}">
+              <c16:uniqueId val="{00000000-F9AA-4B36-B7DD-A984FB82A4FC}"/>
+            </c:ext>
+          </c:extLst>
+        </c:ser>
+        <c:dLbls>
+          <c:showLegendKey val="0"/>
+          <c:showVal val="0"/>
+          <c:showCatName val="0"/>
+          <c:showSerName val="0"/>
+          <c:showPercent val="0"/>
+          <c:showBubbleSize val="0"/>
+        </c:dLbls>
+        <c:smooth val="0"/>
+        <c:axId val="79437471"/>
+        <c:axId val="79441311"/>
+      </c:lineChart>
+      <c:catAx>
+        <c:axId val="79437471"/>
+        <c:scaling>
+          <c:orientation val="minMax"/>
+        </c:scaling>
+        <c:delete val="0"/>
+        <c:axPos val="b"/>
+        <c:numFmt formatCode="General" sourceLinked="1"/>
+        <c:majorTickMark val="none"/>
+        <c:minorTickMark val="none"/>
+        <c:tickLblPos val="nextTo"/>
+        <c:spPr>
+          <a:noFill/>
+          <a:ln w="9525" cap="flat" cmpd="sng" algn="ctr">
+            <a:solidFill>
+              <a:schemeClr val="tx1">
+                <a:lumMod val="15000"/>
+                <a:lumOff val="85000"/>
+              </a:schemeClr>
+            </a:solidFill>
+            <a:round/>
+          </a:ln>
+          <a:effectLst/>
+        </c:spPr>
+        <c:txPr>
+          <a:bodyPr rot="-60000000" spcFirstLastPara="1" vertOverflow="ellipsis" vert="horz" wrap="square" anchor="ctr" anchorCtr="1"/>
+          <a:lstStyle/>
+          <a:p>
+            <a:pPr>
+              <a:defRPr sz="900" b="0" i="0" u="none" strike="noStrike" kern="1200" baseline="0">
+                <a:solidFill>
+                  <a:schemeClr val="tx1">
+                    <a:lumMod val="65000"/>
+                    <a:lumOff val="35000"/>
+                  </a:schemeClr>
+                </a:solidFill>
+                <a:latin typeface="+mn-lt"/>
+                <a:ea typeface="+mn-ea"/>
+                <a:cs typeface="+mn-cs"/>
+              </a:defRPr>
+            </a:pPr>
+            <a:endParaRPr lang="fr-FR"/>
+          </a:p>
+        </c:txPr>
+        <c:crossAx val="79441311"/>
+        <c:crosses val="autoZero"/>
+        <c:auto val="1"/>
+        <c:lblAlgn val="ctr"/>
+        <c:lblOffset val="100"/>
+        <c:noMultiLvlLbl val="0"/>
+      </c:catAx>
+      <c:valAx>
+        <c:axId val="79441311"/>
+        <c:scaling>
+          <c:orientation val="minMax"/>
+        </c:scaling>
+        <c:delete val="0"/>
+        <c:axPos val="l"/>
+        <c:majorGridlines>
+          <c:spPr>
+            <a:ln w="9525" cap="flat" cmpd="sng" algn="ctr">
+              <a:solidFill>
+                <a:schemeClr val="tx1">
+                  <a:lumMod val="15000"/>
+                  <a:lumOff val="85000"/>
+                </a:schemeClr>
+              </a:solidFill>
+              <a:round/>
+            </a:ln>
+            <a:effectLst/>
+          </c:spPr>
+        </c:majorGridlines>
+        <c:numFmt formatCode="0.00" sourceLinked="1"/>
+        <c:majorTickMark val="none"/>
+        <c:minorTickMark val="none"/>
+        <c:tickLblPos val="nextTo"/>
+        <c:spPr>
+          <a:noFill/>
+          <a:ln>
+            <a:noFill/>
+          </a:ln>
+          <a:effectLst/>
+        </c:spPr>
+        <c:txPr>
+          <a:bodyPr rot="-60000000" spcFirstLastPara="1" vertOverflow="ellipsis" vert="horz" wrap="square" anchor="ctr" anchorCtr="1"/>
+          <a:lstStyle/>
+          <a:p>
+            <a:pPr>
+              <a:defRPr sz="900" b="0" i="0" u="none" strike="noStrike" kern="1200" baseline="0">
+                <a:solidFill>
+                  <a:schemeClr val="tx1">
+                    <a:lumMod val="65000"/>
+                    <a:lumOff val="35000"/>
+                  </a:schemeClr>
+                </a:solidFill>
+                <a:latin typeface="+mn-lt"/>
+                <a:ea typeface="+mn-ea"/>
+                <a:cs typeface="+mn-cs"/>
+              </a:defRPr>
+            </a:pPr>
+            <a:endParaRPr lang="fr-FR"/>
+          </a:p>
+        </c:txPr>
+        <c:crossAx val="79437471"/>
+        <c:crosses val="autoZero"/>
+        <c:crossBetween val="between"/>
+      </c:valAx>
+      <c:spPr>
+        <a:noFill/>
+        <a:ln>
+          <a:noFill/>
+        </a:ln>
+        <a:effectLst/>
+      </c:spPr>
+    </c:plotArea>
+    <c:plotVisOnly val="1"/>
+    <c:dispBlanksAs val="gap"/>
+    <c:showDLblsOverMax val="0"/>
+  </c:chart>
+  <c:spPr>
+    <a:solidFill>
+      <a:schemeClr val="bg1"/>
+    </a:solidFill>
+    <a:ln w="9525" cap="flat" cmpd="sng" algn="ctr">
+      <a:solidFill>
+        <a:schemeClr val="tx1">
+          <a:lumMod val="15000"/>
+          <a:lumOff val="85000"/>
+        </a:schemeClr>
+      </a:solidFill>
+      <a:round/>
+    </a:ln>
+    <a:effectLst/>
+  </c:spPr>
+  <c:txPr>
+    <a:bodyPr/>
+    <a:lstStyle/>
+    <a:p>
+      <a:pPr>
+        <a:defRPr/>
+      </a:pPr>
+      <a:endParaRPr lang="fr-FR"/>
+    </a:p>
+  </c:txPr>
+  <c:externalData r:id="rId3">
+    <c:autoUpdate val="0"/>
+  </c:externalData>
+</c:chartSpace>
+</file>
+
+<file path=word/charts/chart2.xml><?xml version="1.0" encoding="utf-8"?>
+<c:chartSpace xmlns:c="http://schemas.openxmlformats.org/drawingml/2006/chart" xmlns:a="http://schemas.openxmlformats.org/drawingml/2006/main" xmlns:r="http://schemas.openxmlformats.org/officeDocument/2006/relationships" xmlns:c16r2="http://schemas.microsoft.com/office/drawing/2015/06/chart">
+  <c:date1904 val="0"/>
+  <c:lang val="fr-FR"/>
+  <c:roundedCorners val="0"/>
+  <mc:AlternateContent xmlns:mc="http://schemas.openxmlformats.org/markup-compatibility/2006">
+    <mc:Choice xmlns:c14="http://schemas.microsoft.com/office/drawing/2007/8/2/chart" Requires="c14">
+      <c14:style val="102"/>
+    </mc:Choice>
+    <mc:Fallback>
+      <c:style val="2"/>
+    </mc:Fallback>
+  </mc:AlternateContent>
+  <c:chart>
+    <c:title>
+      <c:tx>
+        <c:rich>
+          <a:bodyPr rot="0" spcFirstLastPara="1" vertOverflow="ellipsis" vert="horz" wrap="square" anchor="ctr" anchorCtr="1"/>
+          <a:lstStyle/>
+          <a:p>
+            <a:pPr>
+              <a:defRPr sz="1400" b="0" i="0" u="none" strike="noStrike" kern="1200" spc="0" baseline="0">
+                <a:solidFill>
+                  <a:schemeClr val="tx1">
+                    <a:lumMod val="65000"/>
+                    <a:lumOff val="35000"/>
+                  </a:schemeClr>
+                </a:solidFill>
+                <a:latin typeface="+mn-lt"/>
+                <a:ea typeface="+mn-ea"/>
+                <a:cs typeface="+mn-cs"/>
+              </a:defRPr>
+            </a:pPr>
+            <a:r>
+              <a:rPr lang="en-US" sz="2000" b="1"/>
+              <a:t>Débit en fonction de</a:t>
+            </a:r>
+            <a:r>
+              <a:rPr lang="en-US" sz="2000" b="1" baseline="0"/>
+              <a:t> la taille du buffer</a:t>
+            </a:r>
+            <a:endParaRPr lang="en-US" b="1"/>
+          </a:p>
+        </c:rich>
+      </c:tx>
+      <c:overlay val="0"/>
+      <c:spPr>
+        <a:noFill/>
+        <a:ln>
+          <a:noFill/>
+        </a:ln>
+        <a:effectLst/>
+      </c:spPr>
+      <c:txPr>
+        <a:bodyPr rot="0" spcFirstLastPara="1" vertOverflow="ellipsis" vert="horz" wrap="square" anchor="ctr" anchorCtr="1"/>
+        <a:lstStyle/>
+        <a:p>
+          <a:pPr>
+            <a:defRPr sz="1400" b="0" i="0" u="none" strike="noStrike" kern="1200" spc="0" baseline="0">
+              <a:solidFill>
+                <a:schemeClr val="tx1">
+                  <a:lumMod val="65000"/>
+                  <a:lumOff val="35000"/>
+                </a:schemeClr>
+              </a:solidFill>
+              <a:latin typeface="+mn-lt"/>
+              <a:ea typeface="+mn-ea"/>
+              <a:cs typeface="+mn-cs"/>
+            </a:defRPr>
+          </a:pPr>
+          <a:endParaRPr lang="fr-FR"/>
+        </a:p>
+      </c:txPr>
+    </c:title>
+    <c:autoTitleDeleted val="0"/>
+    <c:plotArea>
+      <c:layout/>
+      <c:lineChart>
+        <c:grouping val="standard"/>
+        <c:varyColors val="0"/>
+        <c:ser>
+          <c:idx val="0"/>
+          <c:order val="0"/>
+          <c:tx>
+            <c:v>S</c:v>
+          </c:tx>
+          <c:spPr>
+            <a:ln w="28575" cap="rnd">
+              <a:solidFill>
+                <a:schemeClr val="accent1"/>
+              </a:solidFill>
+              <a:round/>
+            </a:ln>
+            <a:effectLst/>
+          </c:spPr>
+          <c:marker>
+            <c:symbol val="none"/>
+          </c:marker>
+          <c:cat>
+            <c:numRef>
+              <c:f>Feuil2!$D$4:$S$4</c:f>
+              <c:numCache>
+                <c:formatCode>General</c:formatCode>
+                <c:ptCount val="16"/>
+                <c:pt idx="0">
+                  <c:v>1</c:v>
+                </c:pt>
+                <c:pt idx="1">
+                  <c:v>2</c:v>
+                </c:pt>
+                <c:pt idx="2">
+                  <c:v>5</c:v>
+                </c:pt>
+                <c:pt idx="3">
+                  <c:v>10</c:v>
+                </c:pt>
+                <c:pt idx="4">
+                  <c:v>20</c:v>
+                </c:pt>
+                <c:pt idx="5">
+                  <c:v>50</c:v>
+                </c:pt>
+                <c:pt idx="6">
+                  <c:v>100</c:v>
+                </c:pt>
+                <c:pt idx="7">
+                  <c:v>200</c:v>
+                </c:pt>
+                <c:pt idx="8">
+                  <c:v>300</c:v>
+                </c:pt>
+                <c:pt idx="9">
+                  <c:v>400</c:v>
+                </c:pt>
+                <c:pt idx="10">
+                  <c:v>500</c:v>
+                </c:pt>
+                <c:pt idx="11">
+                  <c:v>600</c:v>
+                </c:pt>
+                <c:pt idx="12">
+                  <c:v>700</c:v>
+                </c:pt>
+                <c:pt idx="13">
+                  <c:v>800</c:v>
+                </c:pt>
+                <c:pt idx="14">
+                  <c:v>900</c:v>
+                </c:pt>
+                <c:pt idx="15">
+                  <c:v>1000</c:v>
+                </c:pt>
+              </c:numCache>
+            </c:numRef>
+          </c:cat>
+          <c:val>
+            <c:numRef>
+              <c:f>Feuil2!$D$5:$S$5</c:f>
+              <c:numCache>
+                <c:formatCode>General</c:formatCode>
+                <c:ptCount val="16"/>
+                <c:pt idx="0">
+                  <c:v>34.51</c:v>
+                </c:pt>
+                <c:pt idx="1">
+                  <c:v>40.39</c:v>
+                </c:pt>
+                <c:pt idx="2">
+                  <c:v>41.61</c:v>
+                </c:pt>
+                <c:pt idx="3">
+                  <c:v>40.81</c:v>
+                </c:pt>
+                <c:pt idx="4">
+                  <c:v>35.43</c:v>
+                </c:pt>
+                <c:pt idx="5">
+                  <c:v>39.69</c:v>
+                </c:pt>
+                <c:pt idx="6">
+                  <c:v>31.71</c:v>
+                </c:pt>
+                <c:pt idx="7">
+                  <c:v>38.68</c:v>
+                </c:pt>
+                <c:pt idx="8">
+                  <c:v>40.450000000000003</c:v>
+                </c:pt>
+                <c:pt idx="9">
+                  <c:v>37.33</c:v>
+                </c:pt>
+                <c:pt idx="10">
+                  <c:v>38.82</c:v>
+                </c:pt>
+                <c:pt idx="11">
+                  <c:v>39.93</c:v>
+                </c:pt>
+                <c:pt idx="12">
+                  <c:v>38.53</c:v>
+                </c:pt>
+                <c:pt idx="13">
+                  <c:v>37.42</c:v>
+                </c:pt>
+                <c:pt idx="14">
+                  <c:v>39</c:v>
+                </c:pt>
+                <c:pt idx="15">
+                  <c:v>38.96</c:v>
+                </c:pt>
+              </c:numCache>
+            </c:numRef>
+          </c:val>
+          <c:smooth val="0"/>
+          <c:extLst>
+            <c:ext xmlns:c16="http://schemas.microsoft.com/office/drawing/2014/chart" uri="{C3380CC4-5D6E-409C-BE32-E72D297353CC}">
+              <c16:uniqueId val="{00000000-4999-4FE9-85D4-41319533C191}"/>
+            </c:ext>
+          </c:extLst>
+        </c:ser>
+        <c:dLbls>
+          <c:showLegendKey val="0"/>
+          <c:showVal val="0"/>
+          <c:showCatName val="0"/>
+          <c:showSerName val="0"/>
+          <c:showPercent val="0"/>
+          <c:showBubbleSize val="0"/>
+        </c:dLbls>
+        <c:smooth val="0"/>
+        <c:axId val="1899316255"/>
+        <c:axId val="1899316735"/>
+      </c:lineChart>
+      <c:catAx>
+        <c:axId val="1899316255"/>
+        <c:scaling>
+          <c:orientation val="minMax"/>
+        </c:scaling>
+        <c:delete val="0"/>
+        <c:axPos val="b"/>
+        <c:numFmt formatCode="General" sourceLinked="1"/>
+        <c:majorTickMark val="none"/>
+        <c:minorTickMark val="none"/>
+        <c:tickLblPos val="nextTo"/>
+        <c:spPr>
+          <a:noFill/>
+          <a:ln w="9525" cap="flat" cmpd="sng" algn="ctr">
+            <a:solidFill>
+              <a:schemeClr val="tx1">
+                <a:lumMod val="15000"/>
+                <a:lumOff val="85000"/>
+              </a:schemeClr>
+            </a:solidFill>
+            <a:round/>
+          </a:ln>
+          <a:effectLst/>
+        </c:spPr>
+        <c:txPr>
+          <a:bodyPr rot="-60000000" spcFirstLastPara="1" vertOverflow="ellipsis" vert="horz" wrap="square" anchor="ctr" anchorCtr="1"/>
+          <a:lstStyle/>
+          <a:p>
+            <a:pPr>
+              <a:defRPr sz="900" b="0" i="0" u="none" strike="noStrike" kern="1200" baseline="0">
+                <a:solidFill>
+                  <a:schemeClr val="tx1">
+                    <a:lumMod val="65000"/>
+                    <a:lumOff val="35000"/>
+                  </a:schemeClr>
+                </a:solidFill>
+                <a:latin typeface="+mn-lt"/>
+                <a:ea typeface="+mn-ea"/>
+                <a:cs typeface="+mn-cs"/>
+              </a:defRPr>
+            </a:pPr>
+            <a:endParaRPr lang="fr-FR"/>
+          </a:p>
+        </c:txPr>
+        <c:crossAx val="1899316735"/>
+        <c:crosses val="autoZero"/>
+        <c:auto val="1"/>
+        <c:lblAlgn val="ctr"/>
+        <c:lblOffset val="100"/>
+        <c:noMultiLvlLbl val="0"/>
+      </c:catAx>
+      <c:valAx>
+        <c:axId val="1899316735"/>
+        <c:scaling>
+          <c:orientation val="minMax"/>
+        </c:scaling>
+        <c:delete val="0"/>
+        <c:axPos val="l"/>
+        <c:majorGridlines>
+          <c:spPr>
+            <a:ln w="9525" cap="flat" cmpd="sng" algn="ctr">
+              <a:solidFill>
+                <a:schemeClr val="tx1">
+                  <a:lumMod val="15000"/>
+                  <a:lumOff val="85000"/>
+                </a:schemeClr>
+              </a:solidFill>
+              <a:round/>
+            </a:ln>
+            <a:effectLst/>
+          </c:spPr>
+        </c:majorGridlines>
+        <c:numFmt formatCode="General" sourceLinked="1"/>
+        <c:majorTickMark val="none"/>
+        <c:minorTickMark val="none"/>
+        <c:tickLblPos val="nextTo"/>
+        <c:spPr>
+          <a:noFill/>
+          <a:ln>
+            <a:noFill/>
+          </a:ln>
+          <a:effectLst/>
+        </c:spPr>
+        <c:txPr>
+          <a:bodyPr rot="-60000000" spcFirstLastPara="1" vertOverflow="ellipsis" vert="horz" wrap="square" anchor="ctr" anchorCtr="1"/>
+          <a:lstStyle/>
+          <a:p>
+            <a:pPr>
+              <a:defRPr sz="900" b="0" i="0" u="none" strike="noStrike" kern="1200" baseline="0">
+                <a:solidFill>
+                  <a:schemeClr val="tx1">
+                    <a:lumMod val="65000"/>
+                    <a:lumOff val="35000"/>
+                  </a:schemeClr>
+                </a:solidFill>
+                <a:latin typeface="+mn-lt"/>
+                <a:ea typeface="+mn-ea"/>
+                <a:cs typeface="+mn-cs"/>
+              </a:defRPr>
+            </a:pPr>
+            <a:endParaRPr lang="fr-FR"/>
+          </a:p>
+        </c:txPr>
+        <c:crossAx val="1899316255"/>
+        <c:crosses val="autoZero"/>
+        <c:crossBetween val="between"/>
+      </c:valAx>
+      <c:spPr>
+        <a:noFill/>
+        <a:ln>
+          <a:noFill/>
+        </a:ln>
+        <a:effectLst/>
+      </c:spPr>
+    </c:plotArea>
+    <c:plotVisOnly val="1"/>
+    <c:dispBlanksAs val="gap"/>
+    <c:extLst>
+      <c:ext xmlns:c16r3="http://schemas.microsoft.com/office/drawing/2017/03/chart" uri="{56B9EC1D-385E-4148-901F-78D8002777C0}">
+        <c16r3:dataDisplayOptions16>
+          <c16r3:dispNaAsBlank val="1"/>
+        </c16r3:dataDisplayOptions16>
+      </c:ext>
+    </c:extLst>
+    <c:showDLblsOverMax val="0"/>
+  </c:chart>
+  <c:spPr>
+    <a:solidFill>
+      <a:schemeClr val="bg1"/>
+    </a:solidFill>
+    <a:ln w="9525" cap="flat" cmpd="sng" algn="ctr">
+      <a:solidFill>
+        <a:schemeClr val="tx1">
+          <a:lumMod val="15000"/>
+          <a:lumOff val="85000"/>
+        </a:schemeClr>
+      </a:solidFill>
+      <a:round/>
+    </a:ln>
+    <a:effectLst/>
+  </c:spPr>
+  <c:txPr>
+    <a:bodyPr/>
+    <a:lstStyle/>
+    <a:p>
+      <a:pPr>
+        <a:defRPr/>
+      </a:pPr>
+      <a:endParaRPr lang="fr-FR"/>
+    </a:p>
+  </c:txPr>
+  <c:externalData r:id="rId3">
+    <c:autoUpdate val="0"/>
+  </c:externalData>
+</c:chartSpace>
+</file>
+
+<file path=word/charts/chart3.xml><?xml version="1.0" encoding="utf-8"?>
+<c:chartSpace xmlns:c="http://schemas.openxmlformats.org/drawingml/2006/chart" xmlns:a="http://schemas.openxmlformats.org/drawingml/2006/main" xmlns:r="http://schemas.openxmlformats.org/officeDocument/2006/relationships" xmlns:c16r2="http://schemas.microsoft.com/office/drawing/2015/06/chart">
+  <c:date1904 val="0"/>
+  <c:lang val="fr-FR"/>
+  <c:roundedCorners val="0"/>
+  <mc:AlternateContent xmlns:mc="http://schemas.openxmlformats.org/markup-compatibility/2006">
+    <mc:Choice xmlns:c14="http://schemas.microsoft.com/office/drawing/2007/8/2/chart" Requires="c14">
+      <c14:style val="102"/>
+    </mc:Choice>
+    <mc:Fallback>
+      <c:style val="2"/>
+    </mc:Fallback>
+  </mc:AlternateContent>
+  <c:chart>
+    <c:title>
+      <c:tx>
+        <c:rich>
+          <a:bodyPr rot="0" spcFirstLastPara="1" vertOverflow="ellipsis" vert="horz" wrap="square" anchor="ctr" anchorCtr="1"/>
+          <a:lstStyle/>
+          <a:p>
+            <a:pPr>
+              <a:defRPr sz="2000" b="1" i="0" u="none" strike="noStrike" kern="1200" spc="0" baseline="0">
+                <a:solidFill>
+                  <a:schemeClr val="tx1">
+                    <a:lumMod val="65000"/>
+                    <a:lumOff val="35000"/>
+                  </a:schemeClr>
+                </a:solidFill>
+                <a:latin typeface="+mn-lt"/>
+                <a:ea typeface="+mn-ea"/>
+                <a:cs typeface="+mn-cs"/>
+              </a:defRPr>
+            </a:pPr>
+            <a:r>
+              <a:rPr lang="en-US" sz="2000" b="1" i="0" u="none" strike="noStrike" kern="1200" spc="0" baseline="0">
+                <a:solidFill>
+                  <a:sysClr val="windowText" lastClr="000000">
+                    <a:lumMod val="65000"/>
+                    <a:lumOff val="35000"/>
+                  </a:sysClr>
+                </a:solidFill>
+              </a:rPr>
+              <a:t>Débit en fonction de la taille du buffer</a:t>
+            </a:r>
+            <a:endParaRPr lang="en-US" sz="1400" b="1" i="0" u="none" strike="noStrike" kern="1200" spc="0" baseline="0">
+              <a:solidFill>
+                <a:sysClr val="windowText" lastClr="000000">
+                  <a:lumMod val="65000"/>
+                  <a:lumOff val="35000"/>
+                </a:sysClr>
+              </a:solidFill>
+            </a:endParaRPr>
+          </a:p>
+        </c:rich>
+      </c:tx>
+      <c:overlay val="0"/>
+      <c:spPr>
+        <a:noFill/>
+        <a:ln>
+          <a:noFill/>
+        </a:ln>
+        <a:effectLst/>
+      </c:spPr>
+      <c:txPr>
+        <a:bodyPr rot="0" spcFirstLastPara="1" vertOverflow="ellipsis" vert="horz" wrap="square" anchor="ctr" anchorCtr="1"/>
+        <a:lstStyle/>
+        <a:p>
+          <a:pPr>
+            <a:defRPr sz="2000" b="1" i="0" u="none" strike="noStrike" kern="1200" spc="0" baseline="0">
+              <a:solidFill>
+                <a:schemeClr val="tx1">
+                  <a:lumMod val="65000"/>
+                  <a:lumOff val="35000"/>
+                </a:schemeClr>
+              </a:solidFill>
+              <a:latin typeface="+mn-lt"/>
+              <a:ea typeface="+mn-ea"/>
+              <a:cs typeface="+mn-cs"/>
+            </a:defRPr>
+          </a:pPr>
+          <a:endParaRPr lang="fr-FR"/>
+        </a:p>
+      </c:txPr>
+    </c:title>
+    <c:autoTitleDeleted val="0"/>
+    <c:plotArea>
+      <c:layout/>
+      <c:lineChart>
+        <c:grouping val="standard"/>
+        <c:varyColors val="0"/>
+        <c:ser>
+          <c:idx val="0"/>
+          <c:order val="0"/>
+          <c:spPr>
+            <a:ln w="28575" cap="rnd">
+              <a:solidFill>
+                <a:schemeClr val="accent1"/>
+              </a:solidFill>
+              <a:round/>
+            </a:ln>
+            <a:effectLst/>
+          </c:spPr>
+          <c:marker>
+            <c:symbol val="none"/>
+          </c:marker>
+          <c:cat>
+            <c:numRef>
+              <c:f>Feuil3!$D$5:$S$5</c:f>
+              <c:numCache>
+                <c:formatCode>General</c:formatCode>
+                <c:ptCount val="16"/>
+                <c:pt idx="0">
+                  <c:v>1</c:v>
+                </c:pt>
+                <c:pt idx="1">
+                  <c:v>2</c:v>
+                </c:pt>
+                <c:pt idx="2">
+                  <c:v>5</c:v>
+                </c:pt>
+                <c:pt idx="3">
+                  <c:v>10</c:v>
+                </c:pt>
+                <c:pt idx="4">
+                  <c:v>20</c:v>
+                </c:pt>
+                <c:pt idx="5">
+                  <c:v>50</c:v>
+                </c:pt>
+                <c:pt idx="6">
+                  <c:v>100</c:v>
+                </c:pt>
+                <c:pt idx="7">
+                  <c:v>200</c:v>
+                </c:pt>
+                <c:pt idx="8">
+                  <c:v>300</c:v>
+                </c:pt>
+                <c:pt idx="9">
+                  <c:v>400</c:v>
+                </c:pt>
+                <c:pt idx="10">
+                  <c:v>500</c:v>
+                </c:pt>
+                <c:pt idx="11">
+                  <c:v>600</c:v>
+                </c:pt>
+                <c:pt idx="12">
+                  <c:v>700</c:v>
+                </c:pt>
+                <c:pt idx="13">
+                  <c:v>800</c:v>
+                </c:pt>
+                <c:pt idx="14">
+                  <c:v>900</c:v>
+                </c:pt>
+                <c:pt idx="15">
+                  <c:v>1000</c:v>
+                </c:pt>
+              </c:numCache>
+            </c:numRef>
+          </c:cat>
+          <c:val>
+            <c:numRef>
+              <c:f>Feuil3!$D$6:$S$6</c:f>
+              <c:numCache>
+                <c:formatCode>General</c:formatCode>
+                <c:ptCount val="16"/>
+                <c:pt idx="0">
+                  <c:v>31.82</c:v>
+                </c:pt>
+                <c:pt idx="1">
+                  <c:v>39.85</c:v>
+                </c:pt>
+                <c:pt idx="2">
+                  <c:v>40.14</c:v>
+                </c:pt>
+                <c:pt idx="3">
+                  <c:v>41.43</c:v>
+                </c:pt>
+                <c:pt idx="4">
+                  <c:v>40.6</c:v>
+                </c:pt>
+                <c:pt idx="5">
+                  <c:v>40.909999999999997</c:v>
+                </c:pt>
+                <c:pt idx="6">
+                  <c:v>40.98</c:v>
+                </c:pt>
+                <c:pt idx="7">
+                  <c:v>42.83</c:v>
+                </c:pt>
+                <c:pt idx="8">
+                  <c:v>49.33</c:v>
+                </c:pt>
+                <c:pt idx="9">
+                  <c:v>50.27</c:v>
+                </c:pt>
+                <c:pt idx="10">
+                  <c:v>49.76</c:v>
+                </c:pt>
+                <c:pt idx="11">
+                  <c:v>49.39</c:v>
+                </c:pt>
+                <c:pt idx="12">
+                  <c:v>51.09</c:v>
+                </c:pt>
+                <c:pt idx="13">
+                  <c:v>48.27</c:v>
+                </c:pt>
+                <c:pt idx="14">
+                  <c:v>50.36</c:v>
+                </c:pt>
+                <c:pt idx="15">
+                  <c:v>49.07</c:v>
+                </c:pt>
+              </c:numCache>
+            </c:numRef>
+          </c:val>
+          <c:smooth val="0"/>
+          <c:extLst>
+            <c:ext xmlns:c16="http://schemas.microsoft.com/office/drawing/2014/chart" uri="{C3380CC4-5D6E-409C-BE32-E72D297353CC}">
+              <c16:uniqueId val="{00000000-B766-4BCD-A082-1E153BC120E1}"/>
+            </c:ext>
+          </c:extLst>
+        </c:ser>
+        <c:dLbls>
+          <c:showLegendKey val="0"/>
+          <c:showVal val="0"/>
+          <c:showCatName val="0"/>
+          <c:showSerName val="0"/>
+          <c:showPercent val="0"/>
+          <c:showBubbleSize val="0"/>
+        </c:dLbls>
+        <c:smooth val="0"/>
+        <c:axId val="1216023807"/>
+        <c:axId val="1216024287"/>
+      </c:lineChart>
+      <c:catAx>
+        <c:axId val="1216023807"/>
+        <c:scaling>
+          <c:orientation val="minMax"/>
+        </c:scaling>
+        <c:delete val="0"/>
+        <c:axPos val="b"/>
+        <c:numFmt formatCode="General" sourceLinked="1"/>
+        <c:majorTickMark val="none"/>
+        <c:minorTickMark val="none"/>
+        <c:tickLblPos val="nextTo"/>
+        <c:spPr>
+          <a:noFill/>
+          <a:ln w="9525" cap="flat" cmpd="sng" algn="ctr">
+            <a:solidFill>
+              <a:schemeClr val="tx1">
+                <a:lumMod val="15000"/>
+                <a:lumOff val="85000"/>
+              </a:schemeClr>
+            </a:solidFill>
+            <a:round/>
+          </a:ln>
+          <a:effectLst/>
+        </c:spPr>
+        <c:txPr>
+          <a:bodyPr rot="-60000000" spcFirstLastPara="1" vertOverflow="ellipsis" vert="horz" wrap="square" anchor="ctr" anchorCtr="1"/>
+          <a:lstStyle/>
+          <a:p>
+            <a:pPr>
+              <a:defRPr sz="900" b="0" i="0" u="none" strike="noStrike" kern="1200" baseline="0">
+                <a:solidFill>
+                  <a:schemeClr val="tx1">
+                    <a:lumMod val="65000"/>
+                    <a:lumOff val="35000"/>
+                  </a:schemeClr>
+                </a:solidFill>
+                <a:latin typeface="+mn-lt"/>
+                <a:ea typeface="+mn-ea"/>
+                <a:cs typeface="+mn-cs"/>
+              </a:defRPr>
+            </a:pPr>
+            <a:endParaRPr lang="fr-FR"/>
+          </a:p>
+        </c:txPr>
+        <c:crossAx val="1216024287"/>
+        <c:crosses val="autoZero"/>
+        <c:auto val="1"/>
+        <c:lblAlgn val="ctr"/>
+        <c:lblOffset val="100"/>
+        <c:noMultiLvlLbl val="0"/>
+      </c:catAx>
+      <c:valAx>
+        <c:axId val="1216024287"/>
+        <c:scaling>
+          <c:orientation val="minMax"/>
+        </c:scaling>
+        <c:delete val="0"/>
+        <c:axPos val="l"/>
+        <c:majorGridlines>
+          <c:spPr>
+            <a:ln w="9525" cap="flat" cmpd="sng" algn="ctr">
+              <a:solidFill>
+                <a:schemeClr val="tx1">
+                  <a:lumMod val="15000"/>
+                  <a:lumOff val="85000"/>
+                </a:schemeClr>
+              </a:solidFill>
+              <a:round/>
+            </a:ln>
+            <a:effectLst/>
+          </c:spPr>
+        </c:majorGridlines>
+        <c:numFmt formatCode="General" sourceLinked="1"/>
+        <c:majorTickMark val="none"/>
+        <c:minorTickMark val="none"/>
+        <c:tickLblPos val="nextTo"/>
+        <c:spPr>
+          <a:noFill/>
+          <a:ln>
+            <a:noFill/>
+          </a:ln>
+          <a:effectLst/>
+        </c:spPr>
+        <c:txPr>
+          <a:bodyPr rot="-60000000" spcFirstLastPara="1" vertOverflow="ellipsis" vert="horz" wrap="square" anchor="ctr" anchorCtr="1"/>
+          <a:lstStyle/>
+          <a:p>
+            <a:pPr>
+              <a:defRPr sz="900" b="0" i="0" u="none" strike="noStrike" kern="1200" baseline="0">
+                <a:solidFill>
+                  <a:schemeClr val="tx1">
+                    <a:lumMod val="65000"/>
+                    <a:lumOff val="35000"/>
+                  </a:schemeClr>
+                </a:solidFill>
+                <a:latin typeface="+mn-lt"/>
+                <a:ea typeface="+mn-ea"/>
+                <a:cs typeface="+mn-cs"/>
+              </a:defRPr>
+            </a:pPr>
+            <a:endParaRPr lang="fr-FR"/>
+          </a:p>
+        </c:txPr>
+        <c:crossAx val="1216023807"/>
+        <c:crosses val="autoZero"/>
+        <c:crossBetween val="between"/>
+      </c:valAx>
+      <c:spPr>
+        <a:noFill/>
+        <a:ln>
+          <a:noFill/>
+        </a:ln>
+        <a:effectLst/>
+      </c:spPr>
+    </c:plotArea>
+    <c:plotVisOnly val="1"/>
+    <c:dispBlanksAs val="gap"/>
+    <c:extLst>
+      <c:ext xmlns:c16r3="http://schemas.microsoft.com/office/drawing/2017/03/chart" uri="{56B9EC1D-385E-4148-901F-78D8002777C0}">
+        <c16r3:dataDisplayOptions16>
+          <c16r3:dispNaAsBlank val="1"/>
+        </c16r3:dataDisplayOptions16>
+      </c:ext>
+    </c:extLst>
+    <c:showDLblsOverMax val="0"/>
+  </c:chart>
+  <c:spPr>
+    <a:solidFill>
+      <a:schemeClr val="bg1"/>
+    </a:solidFill>
+    <a:ln w="9525" cap="flat" cmpd="sng" algn="ctr">
+      <a:solidFill>
+        <a:schemeClr val="tx1">
+          <a:lumMod val="15000"/>
+          <a:lumOff val="85000"/>
+        </a:schemeClr>
+      </a:solidFill>
+      <a:round/>
+    </a:ln>
+    <a:effectLst/>
+  </c:spPr>
+  <c:txPr>
+    <a:bodyPr/>
+    <a:lstStyle/>
+    <a:p>
+      <a:pPr>
+        <a:defRPr/>
+      </a:pPr>
+      <a:endParaRPr lang="fr-FR"/>
+    </a:p>
+  </c:txPr>
+  <c:externalData r:id="rId3">
+    <c:autoUpdate val="0"/>
+  </c:externalData>
+</c:chartSpace>
+</file>
+
+<file path=word/charts/colors1.xml><?xml version="1.0" encoding="utf-8"?>
+<cs:colorStyle xmlns:cs="http://schemas.microsoft.com/office/drawing/2012/chartStyle" xmlns:a="http://schemas.openxmlformats.org/drawingml/2006/main" meth="cycle" id="10">
+  <a:schemeClr val="accent1"/>
+  <a:schemeClr val="accent2"/>
+  <a:schemeClr val="accent3"/>
+  <a:schemeClr val="accent4"/>
+  <a:schemeClr val="accent5"/>
+  <a:schemeClr val="accent6"/>
+  <cs:variation/>
+  <cs:variation>
+    <a:lumMod val="60000"/>
+  </cs:variation>
+  <cs:variation>
+    <a:lumMod val="80000"/>
+    <a:lumOff val="20000"/>
+  </cs:variation>
+  <cs:variation>
+    <a:lumMod val="80000"/>
+  </cs:variation>
+  <cs:variation>
+    <a:lumMod val="60000"/>
+    <a:lumOff val="40000"/>
+  </cs:variation>
+  <cs:variation>
+    <a:lumMod val="50000"/>
+  </cs:variation>
+  <cs:variation>
+    <a:lumMod val="70000"/>
+    <a:lumOff val="30000"/>
+  </cs:variation>
+  <cs:variation>
+    <a:lumMod val="70000"/>
+  </cs:variation>
+  <cs:variation>
+    <a:lumMod val="50000"/>
+    <a:lumOff val="50000"/>
+  </cs:variation>
+</cs:colorStyle>
+</file>
+
+<file path=word/charts/colors2.xml><?xml version="1.0" encoding="utf-8"?>
+<cs:colorStyle xmlns:cs="http://schemas.microsoft.com/office/drawing/2012/chartStyle" xmlns:a="http://schemas.openxmlformats.org/drawingml/2006/main" meth="cycle" id="10">
+  <a:schemeClr val="accent1"/>
+  <a:schemeClr val="accent2"/>
+  <a:schemeClr val="accent3"/>
+  <a:schemeClr val="accent4"/>
+  <a:schemeClr val="accent5"/>
+  <a:schemeClr val="accent6"/>
+  <cs:variation/>
+  <cs:variation>
+    <a:lumMod val="60000"/>
+  </cs:variation>
+  <cs:variation>
+    <a:lumMod val="80000"/>
+    <a:lumOff val="20000"/>
+  </cs:variation>
+  <cs:variation>
+    <a:lumMod val="80000"/>
+  </cs:variation>
+  <cs:variation>
+    <a:lumMod val="60000"/>
+    <a:lumOff val="40000"/>
+  </cs:variation>
+  <cs:variation>
+    <a:lumMod val="50000"/>
+  </cs:variation>
+  <cs:variation>
+    <a:lumMod val="70000"/>
+    <a:lumOff val="30000"/>
+  </cs:variation>
+  <cs:variation>
+    <a:lumMod val="70000"/>
+  </cs:variation>
+  <cs:variation>
+    <a:lumMod val="50000"/>
+    <a:lumOff val="50000"/>
+  </cs:variation>
+</cs:colorStyle>
+</file>
+
+<file path=word/charts/colors3.xml><?xml version="1.0" encoding="utf-8"?>
+<cs:colorStyle xmlns:cs="http://schemas.microsoft.com/office/drawing/2012/chartStyle" xmlns:a="http://schemas.openxmlformats.org/drawingml/2006/main" meth="cycle" id="10">
+  <a:schemeClr val="accent1"/>
+  <a:schemeClr val="accent2"/>
+  <a:schemeClr val="accent3"/>
+  <a:schemeClr val="accent4"/>
+  <a:schemeClr val="accent5"/>
+  <a:schemeClr val="accent6"/>
+  <cs:variation/>
+  <cs:variation>
+    <a:lumMod val="60000"/>
+  </cs:variation>
+  <cs:variation>
+    <a:lumMod val="80000"/>
+    <a:lumOff val="20000"/>
+  </cs:variation>
+  <cs:variation>
+    <a:lumMod val="80000"/>
+  </cs:variation>
+  <cs:variation>
+    <a:lumMod val="60000"/>
+    <a:lumOff val="40000"/>
+  </cs:variation>
+  <cs:variation>
+    <a:lumMod val="50000"/>
+  </cs:variation>
+  <cs:variation>
+    <a:lumMod val="70000"/>
+    <a:lumOff val="30000"/>
+  </cs:variation>
+  <cs:variation>
+    <a:lumMod val="70000"/>
+  </cs:variation>
+  <cs:variation>
+    <a:lumMod val="50000"/>
+    <a:lumOff val="50000"/>
+  </cs:variation>
+</cs:colorStyle>
+</file>
+
+<file path=word/charts/style1.xml><?xml version="1.0" encoding="utf-8"?>
+<cs:chartStyle xmlns:cs="http://schemas.microsoft.com/office/drawing/2012/chartStyle" xmlns:a="http://schemas.openxmlformats.org/drawingml/2006/main" id="227">
+  <cs:axisTitle>
+    <cs:lnRef idx="0"/>
+    <cs:fillRef idx="0"/>
+    <cs:effectRef idx="0"/>
+    <cs:fontRef idx="minor">
+      <a:schemeClr val="tx1">
+        <a:lumMod val="65000"/>
+        <a:lumOff val="35000"/>
+      </a:schemeClr>
+    </cs:fontRef>
+    <cs:defRPr sz="1000" kern="1200"/>
+  </cs:axisTitle>
+  <cs:categoryAxis>
+    <cs:lnRef idx="0"/>
+    <cs:fillRef idx="0"/>
+    <cs:effectRef idx="0"/>
+    <cs:fontRef idx="minor">
+      <a:schemeClr val="tx1">
+        <a:lumMod val="65000"/>
+        <a:lumOff val="35000"/>
+      </a:schemeClr>
+    </cs:fontRef>
+    <cs:spPr>
+      <a:ln w="9525" cap="flat" cmpd="sng" algn="ctr">
+        <a:solidFill>
+          <a:schemeClr val="tx1">
+            <a:lumMod val="15000"/>
+            <a:lumOff val="85000"/>
+          </a:schemeClr>
+        </a:solidFill>
+        <a:round/>
+      </a:ln>
+    </cs:spPr>
+    <cs:defRPr sz="900" kern="1200"/>
+  </cs:categoryAxis>
+  <cs:chartArea mods="allowNoFillOverride allowNoLineOverride">
+    <cs:lnRef idx="0"/>
+    <cs:fillRef idx="0"/>
+    <cs:effectRef idx="0"/>
+    <cs:fontRef idx="minor">
+      <a:schemeClr val="tx1"/>
+    </cs:fontRef>
+    <cs:spPr>
+      <a:solidFill>
+        <a:schemeClr val="bg1"/>
+      </a:solidFill>
+      <a:ln w="9525" cap="flat" cmpd="sng" algn="ctr">
+        <a:solidFill>
+          <a:schemeClr val="tx1">
+            <a:lumMod val="15000"/>
+            <a:lumOff val="85000"/>
+          </a:schemeClr>
+        </a:solidFill>
+        <a:round/>
+      </a:ln>
+    </cs:spPr>
+    <cs:defRPr sz="1000" kern="1200"/>
+  </cs:chartArea>
+  <cs:dataLabel>
+    <cs:lnRef idx="0"/>
+    <cs:fillRef idx="0"/>
+    <cs:effectRef idx="0"/>
+    <cs:fontRef idx="minor">
+      <a:schemeClr val="tx1">
+        <a:lumMod val="75000"/>
+        <a:lumOff val="25000"/>
+      </a:schemeClr>
+    </cs:fontRef>
+    <cs:defRPr sz="900" kern="1200"/>
+  </cs:dataLabel>
+  <cs:dataLabelCallout>
+    <cs:lnRef idx="0"/>
+    <cs:fillRef idx="0"/>
+    <cs:effectRef idx="0"/>
+    <cs:fontRef idx="minor">
+      <a:schemeClr val="dk1">
+        <a:lumMod val="65000"/>
+        <a:lumOff val="35000"/>
+      </a:schemeClr>
+    </cs:fontRef>
+    <cs:spPr>
+      <a:solidFill>
+        <a:schemeClr val="lt1"/>
+      </a:solidFill>
+      <a:ln>
+        <a:solidFill>
+          <a:schemeClr val="dk1">
+            <a:lumMod val="25000"/>
+            <a:lumOff val="75000"/>
+          </a:schemeClr>
+        </a:solidFill>
+      </a:ln>
+    </cs:spPr>
+    <cs:defRPr sz="900" kern="1200"/>
+    <cs:bodyPr rot="0" spcFirstLastPara="1" vertOverflow="clip" horzOverflow="clip" vert="horz" wrap="square" lIns="36576" tIns="18288" rIns="36576" bIns="18288" anchor="ctr" anchorCtr="1">
+      <a:spAutoFit/>
+    </cs:bodyPr>
+  </cs:dataLabelCallout>
+  <cs:dataPoint>
+    <cs:lnRef idx="0"/>
+    <cs:fillRef idx="1">
+      <cs:styleClr val="auto"/>
+    </cs:fillRef>
+    <cs:effectRef idx="0"/>
+    <cs:fontRef idx="minor">
+      <a:schemeClr val="tx1"/>
+    </cs:fontRef>
+    <cs:spPr>
+      <a:solidFill>
+        <a:schemeClr val="phClr"/>
+      </a:solidFill>
+    </cs:spPr>
+  </cs:dataPoint>
+  <cs:dataPoint3D>
+    <cs:lnRef idx="0"/>
+    <cs:fillRef idx="1">
+      <cs:styleClr val="auto"/>
+    </cs:fillRef>
+    <cs:effectRef idx="0"/>
+    <cs:fontRef idx="minor">
+      <a:schemeClr val="tx1"/>
+    </cs:fontRef>
+    <cs:spPr>
+      <a:solidFill>
+        <a:schemeClr val="phClr"/>
+      </a:solidFill>
+    </cs:spPr>
+  </cs:dataPoint3D>
+  <cs:dataPointLine>
+    <cs:lnRef idx="0">
+      <cs:styleClr val="auto"/>
+    </cs:lnRef>
+    <cs:fillRef idx="1"/>
+    <cs:effectRef idx="0"/>
+    <cs:fontRef idx="minor">
+      <a:schemeClr val="tx1"/>
+    </cs:fontRef>
+    <cs:spPr>
+      <a:ln w="28575" cap="rnd">
+        <a:solidFill>
+          <a:schemeClr val="phClr"/>
+        </a:solidFill>
+        <a:round/>
+      </a:ln>
+    </cs:spPr>
+  </cs:dataPointLine>
+  <cs:dataPointMarker>
+    <cs:lnRef idx="0">
+      <cs:styleClr val="auto"/>
+    </cs:lnRef>
+    <cs:fillRef idx="1">
+      <cs:styleClr val="auto"/>
+    </cs:fillRef>
+    <cs:effectRef idx="0"/>
+    <cs:fontRef idx="minor">
+      <a:schemeClr val="tx1"/>
+    </cs:fontRef>
+    <cs:spPr>
+      <a:solidFill>
+        <a:schemeClr val="phClr"/>
+      </a:solidFill>
+      <a:ln w="9525">
+        <a:solidFill>
+          <a:schemeClr val="phClr"/>
+        </a:solidFill>
+      </a:ln>
+    </cs:spPr>
+  </cs:dataPointMarker>
+  <cs:dataPointMarkerLayout symbol="circle" size="5"/>
+  <cs:dataPointWireframe>
+    <cs:lnRef idx="0">
+      <cs:styleClr val="auto"/>
+    </cs:lnRef>
+    <cs:fillRef idx="1"/>
+    <cs:effectRef idx="0"/>
+    <cs:fontRef idx="minor">
+      <a:schemeClr val="tx1"/>
+    </cs:fontRef>
+    <cs:spPr>
+      <a:ln w="9525" cap="rnd">
+        <a:solidFill>
+          <a:schemeClr val="phClr"/>
+        </a:solidFill>
+        <a:round/>
+      </a:ln>
+    </cs:spPr>
+  </cs:dataPointWireframe>
+  <cs:dataTable>
+    <cs:lnRef idx="0"/>
+    <cs:fillRef idx="0"/>
+    <cs:effectRef idx="0"/>
+    <cs:fontRef idx="minor">
+      <a:schemeClr val="tx1">
+        <a:lumMod val="65000"/>
+        <a:lumOff val="35000"/>
+      </a:schemeClr>
+    </cs:fontRef>
+    <cs:spPr>
+      <a:noFill/>
+      <a:ln w="9525" cap="flat" cmpd="sng" algn="ctr">
+        <a:solidFill>
+          <a:schemeClr val="tx1">
+            <a:lumMod val="15000"/>
+            <a:lumOff val="85000"/>
+          </a:schemeClr>
+        </a:solidFill>
+        <a:round/>
+      </a:ln>
+    </cs:spPr>
+    <cs:defRPr sz="900" kern="1200"/>
+  </cs:dataTable>
+  <cs:downBar>
+    <cs:lnRef idx="0"/>
+    <cs:fillRef idx="0"/>
+    <cs:effectRef idx="0"/>
+    <cs:fontRef idx="minor">
+      <a:schemeClr val="dk1"/>
+    </cs:fontRef>
+    <cs:spPr>
+      <a:solidFill>
+        <a:schemeClr val="dk1">
+          <a:lumMod val="65000"/>
+          <a:lumOff val="35000"/>
+        </a:schemeClr>
+      </a:solidFill>
+      <a:ln w="9525">
+        <a:solidFill>
+          <a:schemeClr val="tx1">
+            <a:lumMod val="65000"/>
+            <a:lumOff val="35000"/>
+          </a:schemeClr>
+        </a:solidFill>
+      </a:ln>
+    </cs:spPr>
+  </cs:downBar>
+  <cs:dropLine>
+    <cs:lnRef idx="0"/>
+    <cs:fillRef idx="0"/>
+    <cs:effectRef idx="0"/>
+    <cs:fontRef idx="minor">
+      <a:schemeClr val="tx1"/>
+    </cs:fontRef>
+    <cs:spPr>
+      <a:ln w="9525" cap="flat" cmpd="sng" algn="ctr">
+        <a:solidFill>
+          <a:schemeClr val="tx1">
+            <a:lumMod val="35000"/>
+            <a:lumOff val="65000"/>
+          </a:schemeClr>
+        </a:solidFill>
+        <a:round/>
+      </a:ln>
+    </cs:spPr>
+  </cs:dropLine>
+  <cs:errorBar>
+    <cs:lnRef idx="0"/>
+    <cs:fillRef idx="0"/>
+    <cs:effectRef idx="0"/>
+    <cs:fontRef idx="minor">
+      <a:schemeClr val="tx1"/>
+    </cs:fontRef>
+    <cs:spPr>
+      <a:ln w="9525" cap="flat" cmpd="sng" algn="ctr">
+        <a:solidFill>
+          <a:schemeClr val="tx1">
+            <a:lumMod val="65000"/>
+            <a:lumOff val="35000"/>
+          </a:schemeClr>
+        </a:solidFill>
+        <a:round/>
+      </a:ln>
+    </cs:spPr>
+  </cs:errorBar>
+  <cs:floor>
+    <cs:lnRef idx="0"/>
+    <cs:fillRef idx="0"/>
+    <cs:effectRef idx="0"/>
+    <cs:fontRef idx="minor">
+      <a:schemeClr val="tx1"/>
+    </cs:fontRef>
+    <cs:spPr>
+      <a:noFill/>
+      <a:ln>
+        <a:noFill/>
+      </a:ln>
+    </cs:spPr>
+  </cs:floor>
+  <cs:gridlineMajor>
+    <cs:lnRef idx="0"/>
+    <cs:fillRef idx="0"/>
+    <cs:effectRef idx="0"/>
+    <cs:fontRef idx="minor">
+      <a:schemeClr val="tx1"/>
+    </cs:fontRef>
+    <cs:spPr>
+      <a:ln w="9525" cap="flat" cmpd="sng" algn="ctr">
+        <a:solidFill>
+          <a:schemeClr val="tx1">
+            <a:lumMod val="15000"/>
+            <a:lumOff val="85000"/>
+          </a:schemeClr>
+        </a:solidFill>
+        <a:round/>
+      </a:ln>
+    </cs:spPr>
+  </cs:gridlineMajor>
+  <cs:gridlineMinor>
+    <cs:lnRef idx="0"/>
+    <cs:fillRef idx="0"/>
+    <cs:effectRef idx="0"/>
+    <cs:fontRef idx="minor">
+      <a:schemeClr val="tx1"/>
+    </cs:fontRef>
+    <cs:spPr>
+      <a:ln w="9525" cap="flat" cmpd="sng" algn="ctr">
+        <a:solidFill>
+          <a:schemeClr val="tx1">
+            <a:lumMod val="5000"/>
+            <a:lumOff val="95000"/>
+          </a:schemeClr>
+        </a:solidFill>
+        <a:round/>
+      </a:ln>
+    </cs:spPr>
+  </cs:gridlineMinor>
+  <cs:hiLoLine>
+    <cs:lnRef idx="0"/>
+    <cs:fillRef idx="0"/>
+    <cs:effectRef idx="0"/>
+    <cs:fontRef idx="minor">
+      <a:schemeClr val="tx1"/>
+    </cs:fontRef>
+    <cs:spPr>
+      <a:ln w="9525" cap="flat" cmpd="sng" algn="ctr">
+        <a:solidFill>
+          <a:schemeClr val="tx1">
+            <a:lumMod val="75000"/>
+            <a:lumOff val="25000"/>
+          </a:schemeClr>
+        </a:solidFill>
+        <a:round/>
+      </a:ln>
+    </cs:spPr>
+  </cs:hiLoLine>
+  <cs:leaderLine>
+    <cs:lnRef idx="0"/>
+    <cs:fillRef idx="0"/>
+    <cs:effectRef idx="0"/>
+    <cs:fontRef idx="minor">
+      <a:schemeClr val="tx1"/>
+    </cs:fontRef>
+    <cs:spPr>
+      <a:ln w="9525" cap="flat" cmpd="sng" algn="ctr">
+        <a:solidFill>
+          <a:schemeClr val="tx1">
+            <a:lumMod val="35000"/>
+            <a:lumOff val="65000"/>
+          </a:schemeClr>
+        </a:solidFill>
+        <a:round/>
+      </a:ln>
+    </cs:spPr>
+  </cs:leaderLine>
+  <cs:legend>
+    <cs:lnRef idx="0"/>
+    <cs:fillRef idx="0"/>
+    <cs:effectRef idx="0"/>
+    <cs:fontRef idx="minor">
+      <a:schemeClr val="tx1">
+        <a:lumMod val="65000"/>
+        <a:lumOff val="35000"/>
+      </a:schemeClr>
+    </cs:fontRef>
+    <cs:defRPr sz="900" kern="1200"/>
+  </cs:legend>
+  <cs:plotArea mods="allowNoFillOverride allowNoLineOverride">
+    <cs:lnRef idx="0"/>
+    <cs:fillRef idx="0"/>
+    <cs:effectRef idx="0"/>
+    <cs:fontRef idx="minor">
+      <a:schemeClr val="tx1"/>
+    </cs:fontRef>
+  </cs:plotArea>
+  <cs:plotArea3D mods="allowNoFillOverride allowNoLineOverride">
+    <cs:lnRef idx="0"/>
+    <cs:fillRef idx="0"/>
+    <cs:effectRef idx="0"/>
+    <cs:fontRef idx="minor">
+      <a:schemeClr val="tx1"/>
+    </cs:fontRef>
+  </cs:plotArea3D>
+  <cs:seriesAxis>
+    <cs:lnRef idx="0"/>
+    <cs:fillRef idx="0"/>
+    <cs:effectRef idx="0"/>
+    <cs:fontRef idx="minor">
+      <a:schemeClr val="tx1">
+        <a:lumMod val="65000"/>
+        <a:lumOff val="35000"/>
+      </a:schemeClr>
+    </cs:fontRef>
+    <cs:defRPr sz="900" kern="1200"/>
+  </cs:seriesAxis>
+  <cs:seriesLine>
+    <cs:lnRef idx="0"/>
+    <cs:fillRef idx="0"/>
+    <cs:effectRef idx="0"/>
+    <cs:fontRef idx="minor">
+      <a:schemeClr val="tx1"/>
+    </cs:fontRef>
+    <cs:spPr>
+      <a:ln w="9525" cap="flat" cmpd="sng" algn="ctr">
+        <a:solidFill>
+          <a:schemeClr val="tx1">
+            <a:lumMod val="35000"/>
+            <a:lumOff val="65000"/>
+          </a:schemeClr>
+        </a:solidFill>
+        <a:round/>
+      </a:ln>
+    </cs:spPr>
+  </cs:seriesLine>
+  <cs:title>
+    <cs:lnRef idx="0"/>
+    <cs:fillRef idx="0"/>
+    <cs:effectRef idx="0"/>
+    <cs:fontRef idx="minor">
+      <a:schemeClr val="tx1">
+        <a:lumMod val="65000"/>
+        <a:lumOff val="35000"/>
+      </a:schemeClr>
+    </cs:fontRef>
+    <cs:defRPr sz="1400" b="0" kern="1200" spc="0" baseline="0"/>
+  </cs:title>
+  <cs:trendline>
+    <cs:lnRef idx="0">
+      <cs:styleClr val="auto"/>
+    </cs:lnRef>
+    <cs:fillRef idx="0"/>
+    <cs:effectRef idx="0"/>
+    <cs:fontRef idx="minor">
+      <a:schemeClr val="tx1"/>
+    </cs:fontRef>
+    <cs:spPr>
+      <a:ln w="19050" cap="rnd">
+        <a:solidFill>
+          <a:schemeClr val="phClr"/>
+        </a:solidFill>
+        <a:prstDash val="sysDot"/>
+      </a:ln>
+    </cs:spPr>
+  </cs:trendline>
+  <cs:trendlineLabel>
+    <cs:lnRef idx="0"/>
+    <cs:fillRef idx="0"/>
+    <cs:effectRef idx="0"/>
+    <cs:fontRef idx="minor">
+      <a:schemeClr val="tx1">
+        <a:lumMod val="65000"/>
+        <a:lumOff val="35000"/>
+      </a:schemeClr>
+    </cs:fontRef>
+    <cs:defRPr sz="900" kern="1200"/>
+  </cs:trendlineLabel>
+  <cs:upBar>
+    <cs:lnRef idx="0"/>
+    <cs:fillRef idx="0"/>
+    <cs:effectRef idx="0"/>
+    <cs:fontRef idx="minor">
+      <a:schemeClr val="dk1"/>
+    </cs:fontRef>
+    <cs:spPr>
+      <a:solidFill>
+        <a:schemeClr val="lt1"/>
+      </a:solidFill>
+      <a:ln w="9525">
+        <a:solidFill>
+          <a:schemeClr val="tx1">
+            <a:lumMod val="15000"/>
+            <a:lumOff val="85000"/>
+          </a:schemeClr>
+        </a:solidFill>
+      </a:ln>
+    </cs:spPr>
+  </cs:upBar>
+  <cs:valueAxis>
+    <cs:lnRef idx="0"/>
+    <cs:fillRef idx="0"/>
+    <cs:effectRef idx="0"/>
+    <cs:fontRef idx="minor">
+      <a:schemeClr val="tx1">
+        <a:lumMod val="65000"/>
+        <a:lumOff val="35000"/>
+      </a:schemeClr>
+    </cs:fontRef>
+    <cs:defRPr sz="900" kern="1200"/>
+  </cs:valueAxis>
+  <cs:wall>
+    <cs:lnRef idx="0"/>
+    <cs:fillRef idx="0"/>
+    <cs:effectRef idx="0"/>
+    <cs:fontRef idx="minor">
+      <a:schemeClr val="tx1"/>
+    </cs:fontRef>
+    <cs:spPr>
+      <a:noFill/>
+      <a:ln>
+        <a:noFill/>
+      </a:ln>
+    </cs:spPr>
+  </cs:wall>
+</cs:chartStyle>
+</file>
+
+<file path=word/charts/style2.xml><?xml version="1.0" encoding="utf-8"?>
+<cs:chartStyle xmlns:cs="http://schemas.microsoft.com/office/drawing/2012/chartStyle" xmlns:a="http://schemas.openxmlformats.org/drawingml/2006/main" id="227">
+  <cs:axisTitle>
+    <cs:lnRef idx="0"/>
+    <cs:fillRef idx="0"/>
+    <cs:effectRef idx="0"/>
+    <cs:fontRef idx="minor">
+      <a:schemeClr val="tx1">
+        <a:lumMod val="65000"/>
+        <a:lumOff val="35000"/>
+      </a:schemeClr>
+    </cs:fontRef>
+    <cs:defRPr sz="1000" kern="1200"/>
+  </cs:axisTitle>
+  <cs:categoryAxis>
+    <cs:lnRef idx="0"/>
+    <cs:fillRef idx="0"/>
+    <cs:effectRef idx="0"/>
+    <cs:fontRef idx="minor">
+      <a:schemeClr val="tx1">
+        <a:lumMod val="65000"/>
+        <a:lumOff val="35000"/>
+      </a:schemeClr>
+    </cs:fontRef>
+    <cs:spPr>
+      <a:ln w="9525" cap="flat" cmpd="sng" algn="ctr">
+        <a:solidFill>
+          <a:schemeClr val="tx1">
+            <a:lumMod val="15000"/>
+            <a:lumOff val="85000"/>
+          </a:schemeClr>
+        </a:solidFill>
+        <a:round/>
+      </a:ln>
+    </cs:spPr>
+    <cs:defRPr sz="900" kern="1200"/>
+  </cs:categoryAxis>
+  <cs:chartArea mods="allowNoFillOverride allowNoLineOverride">
+    <cs:lnRef idx="0"/>
+    <cs:fillRef idx="0"/>
+    <cs:effectRef idx="0"/>
+    <cs:fontRef idx="minor">
+      <a:schemeClr val="tx1"/>
+    </cs:fontRef>
+    <cs:spPr>
+      <a:solidFill>
+        <a:schemeClr val="bg1"/>
+      </a:solidFill>
+      <a:ln w="9525" cap="flat" cmpd="sng" algn="ctr">
+        <a:solidFill>
+          <a:schemeClr val="tx1">
+            <a:lumMod val="15000"/>
+            <a:lumOff val="85000"/>
+          </a:schemeClr>
+        </a:solidFill>
+        <a:round/>
+      </a:ln>
+    </cs:spPr>
+    <cs:defRPr sz="1000" kern="1200"/>
+  </cs:chartArea>
+  <cs:dataLabel>
+    <cs:lnRef idx="0"/>
+    <cs:fillRef idx="0"/>
+    <cs:effectRef idx="0"/>
+    <cs:fontRef idx="minor">
+      <a:schemeClr val="tx1">
+        <a:lumMod val="75000"/>
+        <a:lumOff val="25000"/>
+      </a:schemeClr>
+    </cs:fontRef>
+    <cs:defRPr sz="900" kern="1200"/>
+  </cs:dataLabel>
+  <cs:dataLabelCallout>
+    <cs:lnRef idx="0"/>
+    <cs:fillRef idx="0"/>
+    <cs:effectRef idx="0"/>
+    <cs:fontRef idx="minor">
+      <a:schemeClr val="dk1">
+        <a:lumMod val="65000"/>
+        <a:lumOff val="35000"/>
+      </a:schemeClr>
+    </cs:fontRef>
+    <cs:spPr>
+      <a:solidFill>
+        <a:schemeClr val="lt1"/>
+      </a:solidFill>
+      <a:ln>
+        <a:solidFill>
+          <a:schemeClr val="dk1">
+            <a:lumMod val="25000"/>
+            <a:lumOff val="75000"/>
+          </a:schemeClr>
+        </a:solidFill>
+      </a:ln>
+    </cs:spPr>
+    <cs:defRPr sz="900" kern="1200"/>
+    <cs:bodyPr rot="0" spcFirstLastPara="1" vertOverflow="clip" horzOverflow="clip" vert="horz" wrap="square" lIns="36576" tIns="18288" rIns="36576" bIns="18288" anchor="ctr" anchorCtr="1">
+      <a:spAutoFit/>
+    </cs:bodyPr>
+  </cs:dataLabelCallout>
+  <cs:dataPoint>
+    <cs:lnRef idx="0"/>
+    <cs:fillRef idx="1">
+      <cs:styleClr val="auto"/>
+    </cs:fillRef>
+    <cs:effectRef idx="0"/>
+    <cs:fontRef idx="minor">
+      <a:schemeClr val="tx1"/>
+    </cs:fontRef>
+    <cs:spPr>
+      <a:solidFill>
+        <a:schemeClr val="phClr"/>
+      </a:solidFill>
+    </cs:spPr>
+  </cs:dataPoint>
+  <cs:dataPoint3D>
+    <cs:lnRef idx="0"/>
+    <cs:fillRef idx="1">
+      <cs:styleClr val="auto"/>
+    </cs:fillRef>
+    <cs:effectRef idx="0"/>
+    <cs:fontRef idx="minor">
+      <a:schemeClr val="tx1"/>
+    </cs:fontRef>
+    <cs:spPr>
+      <a:solidFill>
+        <a:schemeClr val="phClr"/>
+      </a:solidFill>
+    </cs:spPr>
+  </cs:dataPoint3D>
+  <cs:dataPointLine>
+    <cs:lnRef idx="0">
+      <cs:styleClr val="auto"/>
+    </cs:lnRef>
+    <cs:fillRef idx="1"/>
+    <cs:effectRef idx="0"/>
+    <cs:fontRef idx="minor">
+      <a:schemeClr val="tx1"/>
+    </cs:fontRef>
+    <cs:spPr>
+      <a:ln w="28575" cap="rnd">
+        <a:solidFill>
+          <a:schemeClr val="phClr"/>
+        </a:solidFill>
+        <a:round/>
+      </a:ln>
+    </cs:spPr>
+  </cs:dataPointLine>
+  <cs:dataPointMarker>
+    <cs:lnRef idx="0">
+      <cs:styleClr val="auto"/>
+    </cs:lnRef>
+    <cs:fillRef idx="1">
+      <cs:styleClr val="auto"/>
+    </cs:fillRef>
+    <cs:effectRef idx="0"/>
+    <cs:fontRef idx="minor">
+      <a:schemeClr val="tx1"/>
+    </cs:fontRef>
+    <cs:spPr>
+      <a:solidFill>
+        <a:schemeClr val="phClr"/>
+      </a:solidFill>
+      <a:ln w="9525">
+        <a:solidFill>
+          <a:schemeClr val="phClr"/>
+        </a:solidFill>
+      </a:ln>
+    </cs:spPr>
+  </cs:dataPointMarker>
+  <cs:dataPointMarkerLayout symbol="circle" size="5"/>
+  <cs:dataPointWireframe>
+    <cs:lnRef idx="0">
+      <cs:styleClr val="auto"/>
+    </cs:lnRef>
+    <cs:fillRef idx="1"/>
+    <cs:effectRef idx="0"/>
+    <cs:fontRef idx="minor">
+      <a:schemeClr val="tx1"/>
+    </cs:fontRef>
+    <cs:spPr>
+      <a:ln w="9525" cap="rnd">
+        <a:solidFill>
+          <a:schemeClr val="phClr"/>
+        </a:solidFill>
+        <a:round/>
+      </a:ln>
+    </cs:spPr>
+  </cs:dataPointWireframe>
+  <cs:dataTable>
+    <cs:lnRef idx="0"/>
+    <cs:fillRef idx="0"/>
+    <cs:effectRef idx="0"/>
+    <cs:fontRef idx="minor">
+      <a:schemeClr val="tx1">
+        <a:lumMod val="65000"/>
+        <a:lumOff val="35000"/>
+      </a:schemeClr>
+    </cs:fontRef>
+    <cs:spPr>
+      <a:noFill/>
+      <a:ln w="9525" cap="flat" cmpd="sng" algn="ctr">
+        <a:solidFill>
+          <a:schemeClr val="tx1">
+            <a:lumMod val="15000"/>
+            <a:lumOff val="85000"/>
+          </a:schemeClr>
+        </a:solidFill>
+        <a:round/>
+      </a:ln>
+    </cs:spPr>
+    <cs:defRPr sz="900" kern="1200"/>
+  </cs:dataTable>
+  <cs:downBar>
+    <cs:lnRef idx="0"/>
+    <cs:fillRef idx="0"/>
+    <cs:effectRef idx="0"/>
+    <cs:fontRef idx="minor">
+      <a:schemeClr val="dk1"/>
+    </cs:fontRef>
+    <cs:spPr>
+      <a:solidFill>
+        <a:schemeClr val="dk1">
+          <a:lumMod val="65000"/>
+          <a:lumOff val="35000"/>
+        </a:schemeClr>
+      </a:solidFill>
+      <a:ln w="9525">
+        <a:solidFill>
+          <a:schemeClr val="tx1">
+            <a:lumMod val="65000"/>
+            <a:lumOff val="35000"/>
+          </a:schemeClr>
+        </a:solidFill>
+      </a:ln>
+    </cs:spPr>
+  </cs:downBar>
+  <cs:dropLine>
+    <cs:lnRef idx="0"/>
+    <cs:fillRef idx="0"/>
+    <cs:effectRef idx="0"/>
+    <cs:fontRef idx="minor">
+      <a:schemeClr val="tx1"/>
+    </cs:fontRef>
+    <cs:spPr>
+      <a:ln w="9525" cap="flat" cmpd="sng" algn="ctr">
+        <a:solidFill>
+          <a:schemeClr val="tx1">
+            <a:lumMod val="35000"/>
+            <a:lumOff val="65000"/>
+          </a:schemeClr>
+        </a:solidFill>
+        <a:round/>
+      </a:ln>
+    </cs:spPr>
+  </cs:dropLine>
+  <cs:errorBar>
+    <cs:lnRef idx="0"/>
+    <cs:fillRef idx="0"/>
+    <cs:effectRef idx="0"/>
+    <cs:fontRef idx="minor">
+      <a:schemeClr val="tx1"/>
+    </cs:fontRef>
+    <cs:spPr>
+      <a:ln w="9525" cap="flat" cmpd="sng" algn="ctr">
+        <a:solidFill>
+          <a:schemeClr val="tx1">
+            <a:lumMod val="65000"/>
+            <a:lumOff val="35000"/>
+          </a:schemeClr>
+        </a:solidFill>
+        <a:round/>
+      </a:ln>
+    </cs:spPr>
+  </cs:errorBar>
+  <cs:floor>
+    <cs:lnRef idx="0"/>
+    <cs:fillRef idx="0"/>
+    <cs:effectRef idx="0"/>
+    <cs:fontRef idx="minor">
+      <a:schemeClr val="tx1"/>
+    </cs:fontRef>
+    <cs:spPr>
+      <a:noFill/>
+      <a:ln>
+        <a:noFill/>
+      </a:ln>
+    </cs:spPr>
+  </cs:floor>
+  <cs:gridlineMajor>
+    <cs:lnRef idx="0"/>
+    <cs:fillRef idx="0"/>
+    <cs:effectRef idx="0"/>
+    <cs:fontRef idx="minor">
+      <a:schemeClr val="tx1"/>
+    </cs:fontRef>
+    <cs:spPr>
+      <a:ln w="9525" cap="flat" cmpd="sng" algn="ctr">
+        <a:solidFill>
+          <a:schemeClr val="tx1">
+            <a:lumMod val="15000"/>
+            <a:lumOff val="85000"/>
+          </a:schemeClr>
+        </a:solidFill>
+        <a:round/>
+      </a:ln>
+    </cs:spPr>
+  </cs:gridlineMajor>
+  <cs:gridlineMinor>
+    <cs:lnRef idx="0"/>
+    <cs:fillRef idx="0"/>
+    <cs:effectRef idx="0"/>
+    <cs:fontRef idx="minor">
+      <a:schemeClr val="tx1"/>
+    </cs:fontRef>
+    <cs:spPr>
+      <a:ln w="9525" cap="flat" cmpd="sng" algn="ctr">
+        <a:solidFill>
+          <a:schemeClr val="tx1">
+            <a:lumMod val="5000"/>
+            <a:lumOff val="95000"/>
+          </a:schemeClr>
+        </a:solidFill>
+        <a:round/>
+      </a:ln>
+    </cs:spPr>
+  </cs:gridlineMinor>
+  <cs:hiLoLine>
+    <cs:lnRef idx="0"/>
+    <cs:fillRef idx="0"/>
+    <cs:effectRef idx="0"/>
+    <cs:fontRef idx="minor">
+      <a:schemeClr val="tx1"/>
+    </cs:fontRef>
+    <cs:spPr>
+      <a:ln w="9525" cap="flat" cmpd="sng" algn="ctr">
+        <a:solidFill>
+          <a:schemeClr val="tx1">
+            <a:lumMod val="75000"/>
+            <a:lumOff val="25000"/>
+          </a:schemeClr>
+        </a:solidFill>
+        <a:round/>
+      </a:ln>
+    </cs:spPr>
+  </cs:hiLoLine>
+  <cs:leaderLine>
+    <cs:lnRef idx="0"/>
+    <cs:fillRef idx="0"/>
+    <cs:effectRef idx="0"/>
+    <cs:fontRef idx="minor">
+      <a:schemeClr val="tx1"/>
+    </cs:fontRef>
+    <cs:spPr>
+      <a:ln w="9525" cap="flat" cmpd="sng" algn="ctr">
+        <a:solidFill>
+          <a:schemeClr val="tx1">
+            <a:lumMod val="35000"/>
+            <a:lumOff val="65000"/>
+          </a:schemeClr>
+        </a:solidFill>
+        <a:round/>
+      </a:ln>
+    </cs:spPr>
+  </cs:leaderLine>
+  <cs:legend>
+    <cs:lnRef idx="0"/>
+    <cs:fillRef idx="0"/>
+    <cs:effectRef idx="0"/>
+    <cs:fontRef idx="minor">
+      <a:schemeClr val="tx1">
+        <a:lumMod val="65000"/>
+        <a:lumOff val="35000"/>
+      </a:schemeClr>
+    </cs:fontRef>
+    <cs:defRPr sz="900" kern="1200"/>
+  </cs:legend>
+  <cs:plotArea mods="allowNoFillOverride allowNoLineOverride">
+    <cs:lnRef idx="0"/>
+    <cs:fillRef idx="0"/>
+    <cs:effectRef idx="0"/>
+    <cs:fontRef idx="minor">
+      <a:schemeClr val="tx1"/>
+    </cs:fontRef>
+  </cs:plotArea>
+  <cs:plotArea3D mods="allowNoFillOverride allowNoLineOverride">
+    <cs:lnRef idx="0"/>
+    <cs:fillRef idx="0"/>
+    <cs:effectRef idx="0"/>
+    <cs:fontRef idx="minor">
+      <a:schemeClr val="tx1"/>
+    </cs:fontRef>
+  </cs:plotArea3D>
+  <cs:seriesAxis>
+    <cs:lnRef idx="0"/>
+    <cs:fillRef idx="0"/>
+    <cs:effectRef idx="0"/>
+    <cs:fontRef idx="minor">
+      <a:schemeClr val="tx1">
+        <a:lumMod val="65000"/>
+        <a:lumOff val="35000"/>
+      </a:schemeClr>
+    </cs:fontRef>
+    <cs:defRPr sz="900" kern="1200"/>
+  </cs:seriesAxis>
+  <cs:seriesLine>
+    <cs:lnRef idx="0"/>
+    <cs:fillRef idx="0"/>
+    <cs:effectRef idx="0"/>
+    <cs:fontRef idx="minor">
+      <a:schemeClr val="tx1"/>
+    </cs:fontRef>
+    <cs:spPr>
+      <a:ln w="9525" cap="flat" cmpd="sng" algn="ctr">
+        <a:solidFill>
+          <a:schemeClr val="tx1">
+            <a:lumMod val="35000"/>
+            <a:lumOff val="65000"/>
+          </a:schemeClr>
+        </a:solidFill>
+        <a:round/>
+      </a:ln>
+    </cs:spPr>
+  </cs:seriesLine>
+  <cs:title>
+    <cs:lnRef idx="0"/>
+    <cs:fillRef idx="0"/>
+    <cs:effectRef idx="0"/>
+    <cs:fontRef idx="minor">
+      <a:schemeClr val="tx1">
+        <a:lumMod val="65000"/>
+        <a:lumOff val="35000"/>
+      </a:schemeClr>
+    </cs:fontRef>
+    <cs:defRPr sz="1400" b="0" kern="1200" spc="0" baseline="0"/>
+  </cs:title>
+  <cs:trendline>
+    <cs:lnRef idx="0">
+      <cs:styleClr val="auto"/>
+    </cs:lnRef>
+    <cs:fillRef idx="0"/>
+    <cs:effectRef idx="0"/>
+    <cs:fontRef idx="minor">
+      <a:schemeClr val="tx1"/>
+    </cs:fontRef>
+    <cs:spPr>
+      <a:ln w="19050" cap="rnd">
+        <a:solidFill>
+          <a:schemeClr val="phClr"/>
+        </a:solidFill>
+        <a:prstDash val="sysDot"/>
+      </a:ln>
+    </cs:spPr>
+  </cs:trendline>
+  <cs:trendlineLabel>
+    <cs:lnRef idx="0"/>
+    <cs:fillRef idx="0"/>
+    <cs:effectRef idx="0"/>
+    <cs:fontRef idx="minor">
+      <a:schemeClr val="tx1">
+        <a:lumMod val="65000"/>
+        <a:lumOff val="35000"/>
+      </a:schemeClr>
+    </cs:fontRef>
+    <cs:defRPr sz="900" kern="1200"/>
+  </cs:trendlineLabel>
+  <cs:upBar>
+    <cs:lnRef idx="0"/>
+    <cs:fillRef idx="0"/>
+    <cs:effectRef idx="0"/>
+    <cs:fontRef idx="minor">
+      <a:schemeClr val="dk1"/>
+    </cs:fontRef>
+    <cs:spPr>
+      <a:solidFill>
+        <a:schemeClr val="lt1"/>
+      </a:solidFill>
+      <a:ln w="9525">
+        <a:solidFill>
+          <a:schemeClr val="tx1">
+            <a:lumMod val="15000"/>
+            <a:lumOff val="85000"/>
+          </a:schemeClr>
+        </a:solidFill>
+      </a:ln>
+    </cs:spPr>
+  </cs:upBar>
+  <cs:valueAxis>
+    <cs:lnRef idx="0"/>
+    <cs:fillRef idx="0"/>
+    <cs:effectRef idx="0"/>
+    <cs:fontRef idx="minor">
+      <a:schemeClr val="tx1">
+        <a:lumMod val="65000"/>
+        <a:lumOff val="35000"/>
+      </a:schemeClr>
+    </cs:fontRef>
+    <cs:defRPr sz="900" kern="1200"/>
+  </cs:valueAxis>
+  <cs:wall>
+    <cs:lnRef idx="0"/>
+    <cs:fillRef idx="0"/>
+    <cs:effectRef idx="0"/>
+    <cs:fontRef idx="minor">
+      <a:schemeClr val="tx1"/>
+    </cs:fontRef>
+    <cs:spPr>
+      <a:noFill/>
+      <a:ln>
+        <a:noFill/>
+      </a:ln>
+    </cs:spPr>
+  </cs:wall>
+</cs:chartStyle>
+</file>
+
+<file path=word/charts/style3.xml><?xml version="1.0" encoding="utf-8"?>
+<cs:chartStyle xmlns:cs="http://schemas.microsoft.com/office/drawing/2012/chartStyle" xmlns:a="http://schemas.openxmlformats.org/drawingml/2006/main" id="227">
+  <cs:axisTitle>
+    <cs:lnRef idx="0"/>
+    <cs:fillRef idx="0"/>
+    <cs:effectRef idx="0"/>
+    <cs:fontRef idx="minor">
+      <a:schemeClr val="tx1">
+        <a:lumMod val="65000"/>
+        <a:lumOff val="35000"/>
+      </a:schemeClr>
+    </cs:fontRef>
+    <cs:defRPr sz="1000" kern="1200"/>
+  </cs:axisTitle>
+  <cs:categoryAxis>
+    <cs:lnRef idx="0"/>
+    <cs:fillRef idx="0"/>
+    <cs:effectRef idx="0"/>
+    <cs:fontRef idx="minor">
+      <a:schemeClr val="tx1">
+        <a:lumMod val="65000"/>
+        <a:lumOff val="35000"/>
+      </a:schemeClr>
+    </cs:fontRef>
+    <cs:spPr>
+      <a:ln w="9525" cap="flat" cmpd="sng" algn="ctr">
+        <a:solidFill>
+          <a:schemeClr val="tx1">
+            <a:lumMod val="15000"/>
+            <a:lumOff val="85000"/>
+          </a:schemeClr>
+        </a:solidFill>
+        <a:round/>
+      </a:ln>
+    </cs:spPr>
+    <cs:defRPr sz="900" kern="1200"/>
+  </cs:categoryAxis>
+  <cs:chartArea mods="allowNoFillOverride allowNoLineOverride">
+    <cs:lnRef idx="0"/>
+    <cs:fillRef idx="0"/>
+    <cs:effectRef idx="0"/>
+    <cs:fontRef idx="minor">
+      <a:schemeClr val="tx1"/>
+    </cs:fontRef>
+    <cs:spPr>
+      <a:solidFill>
+        <a:schemeClr val="bg1"/>
+      </a:solidFill>
+      <a:ln w="9525" cap="flat" cmpd="sng" algn="ctr">
+        <a:solidFill>
+          <a:schemeClr val="tx1">
+            <a:lumMod val="15000"/>
+            <a:lumOff val="85000"/>
+          </a:schemeClr>
+        </a:solidFill>
+        <a:round/>
+      </a:ln>
+    </cs:spPr>
+    <cs:defRPr sz="1000" kern="1200"/>
+  </cs:chartArea>
+  <cs:dataLabel>
+    <cs:lnRef idx="0"/>
+    <cs:fillRef idx="0"/>
+    <cs:effectRef idx="0"/>
+    <cs:fontRef idx="minor">
+      <a:schemeClr val="tx1">
+        <a:lumMod val="75000"/>
+        <a:lumOff val="25000"/>
+      </a:schemeClr>
+    </cs:fontRef>
+    <cs:defRPr sz="900" kern="1200"/>
+  </cs:dataLabel>
+  <cs:dataLabelCallout>
+    <cs:lnRef idx="0"/>
+    <cs:fillRef idx="0"/>
+    <cs:effectRef idx="0"/>
+    <cs:fontRef idx="minor">
+      <a:schemeClr val="dk1">
+        <a:lumMod val="65000"/>
+        <a:lumOff val="35000"/>
+      </a:schemeClr>
+    </cs:fontRef>
+    <cs:spPr>
+      <a:solidFill>
+        <a:schemeClr val="lt1"/>
+      </a:solidFill>
+      <a:ln>
+        <a:solidFill>
+          <a:schemeClr val="dk1">
+            <a:lumMod val="25000"/>
+            <a:lumOff val="75000"/>
+          </a:schemeClr>
+        </a:solidFill>
+      </a:ln>
+    </cs:spPr>
+    <cs:defRPr sz="900" kern="1200"/>
+    <cs:bodyPr rot="0" spcFirstLastPara="1" vertOverflow="clip" horzOverflow="clip" vert="horz" wrap="square" lIns="36576" tIns="18288" rIns="36576" bIns="18288" anchor="ctr" anchorCtr="1">
+      <a:spAutoFit/>
+    </cs:bodyPr>
+  </cs:dataLabelCallout>
+  <cs:dataPoint>
+    <cs:lnRef idx="0"/>
+    <cs:fillRef idx="1">
+      <cs:styleClr val="auto"/>
+    </cs:fillRef>
+    <cs:effectRef idx="0"/>
+    <cs:fontRef idx="minor">
+      <a:schemeClr val="tx1"/>
+    </cs:fontRef>
+    <cs:spPr>
+      <a:solidFill>
+        <a:schemeClr val="phClr"/>
+      </a:solidFill>
+    </cs:spPr>
+  </cs:dataPoint>
+  <cs:dataPoint3D>
+    <cs:lnRef idx="0"/>
+    <cs:fillRef idx="1">
+      <cs:styleClr val="auto"/>
+    </cs:fillRef>
+    <cs:effectRef idx="0"/>
+    <cs:fontRef idx="minor">
+      <a:schemeClr val="tx1"/>
+    </cs:fontRef>
+    <cs:spPr>
+      <a:solidFill>
+        <a:schemeClr val="phClr"/>
+      </a:solidFill>
+    </cs:spPr>
+  </cs:dataPoint3D>
+  <cs:dataPointLine>
+    <cs:lnRef idx="0">
+      <cs:styleClr val="auto"/>
+    </cs:lnRef>
+    <cs:fillRef idx="1"/>
+    <cs:effectRef idx="0"/>
+    <cs:fontRef idx="minor">
+      <a:schemeClr val="tx1"/>
+    </cs:fontRef>
+    <cs:spPr>
+      <a:ln w="28575" cap="rnd">
+        <a:solidFill>
+          <a:schemeClr val="phClr"/>
+        </a:solidFill>
+        <a:round/>
+      </a:ln>
+    </cs:spPr>
+  </cs:dataPointLine>
+  <cs:dataPointMarker>
+    <cs:lnRef idx="0">
+      <cs:styleClr val="auto"/>
+    </cs:lnRef>
+    <cs:fillRef idx="1">
+      <cs:styleClr val="auto"/>
+    </cs:fillRef>
+    <cs:effectRef idx="0"/>
+    <cs:fontRef idx="minor">
+      <a:schemeClr val="tx1"/>
+    </cs:fontRef>
+    <cs:spPr>
+      <a:solidFill>
+        <a:schemeClr val="phClr"/>
+      </a:solidFill>
+      <a:ln w="9525">
+        <a:solidFill>
+          <a:schemeClr val="phClr"/>
+        </a:solidFill>
+      </a:ln>
+    </cs:spPr>
+  </cs:dataPointMarker>
+  <cs:dataPointMarkerLayout symbol="circle" size="5"/>
+  <cs:dataPointWireframe>
+    <cs:lnRef idx="0">
+      <cs:styleClr val="auto"/>
+    </cs:lnRef>
+    <cs:fillRef idx="1"/>
+    <cs:effectRef idx="0"/>
+    <cs:fontRef idx="minor">
+      <a:schemeClr val="tx1"/>
+    </cs:fontRef>
+    <cs:spPr>
+      <a:ln w="9525" cap="rnd">
+        <a:solidFill>
+          <a:schemeClr val="phClr"/>
+        </a:solidFill>
+        <a:round/>
+      </a:ln>
+    </cs:spPr>
+  </cs:dataPointWireframe>
+  <cs:dataTable>
+    <cs:lnRef idx="0"/>
+    <cs:fillRef idx="0"/>
+    <cs:effectRef idx="0"/>
+    <cs:fontRef idx="minor">
+      <a:schemeClr val="tx1">
+        <a:lumMod val="65000"/>
+        <a:lumOff val="35000"/>
+      </a:schemeClr>
+    </cs:fontRef>
+    <cs:spPr>
+      <a:noFill/>
+      <a:ln w="9525" cap="flat" cmpd="sng" algn="ctr">
+        <a:solidFill>
+          <a:schemeClr val="tx1">
+            <a:lumMod val="15000"/>
+            <a:lumOff val="85000"/>
+          </a:schemeClr>
+        </a:solidFill>
+        <a:round/>
+      </a:ln>
+    </cs:spPr>
+    <cs:defRPr sz="900" kern="1200"/>
+  </cs:dataTable>
+  <cs:downBar>
+    <cs:lnRef idx="0"/>
+    <cs:fillRef idx="0"/>
+    <cs:effectRef idx="0"/>
+    <cs:fontRef idx="minor">
+      <a:schemeClr val="dk1"/>
+    </cs:fontRef>
+    <cs:spPr>
+      <a:solidFill>
+        <a:schemeClr val="dk1">
+          <a:lumMod val="65000"/>
+          <a:lumOff val="35000"/>
+        </a:schemeClr>
+      </a:solidFill>
+      <a:ln w="9525">
+        <a:solidFill>
+          <a:schemeClr val="tx1">
+            <a:lumMod val="65000"/>
+            <a:lumOff val="35000"/>
+          </a:schemeClr>
+        </a:solidFill>
+      </a:ln>
+    </cs:spPr>
+  </cs:downBar>
+  <cs:dropLine>
+    <cs:lnRef idx="0"/>
+    <cs:fillRef idx="0"/>
+    <cs:effectRef idx="0"/>
+    <cs:fontRef idx="minor">
+      <a:schemeClr val="tx1"/>
+    </cs:fontRef>
+    <cs:spPr>
+      <a:ln w="9525" cap="flat" cmpd="sng" algn="ctr">
+        <a:solidFill>
+          <a:schemeClr val="tx1">
+            <a:lumMod val="35000"/>
+            <a:lumOff val="65000"/>
+          </a:schemeClr>
+        </a:solidFill>
+        <a:round/>
+      </a:ln>
+    </cs:spPr>
+  </cs:dropLine>
+  <cs:errorBar>
+    <cs:lnRef idx="0"/>
+    <cs:fillRef idx="0"/>
+    <cs:effectRef idx="0"/>
+    <cs:fontRef idx="minor">
+      <a:schemeClr val="tx1"/>
+    </cs:fontRef>
+    <cs:spPr>
+      <a:ln w="9525" cap="flat" cmpd="sng" algn="ctr">
+        <a:solidFill>
+          <a:schemeClr val="tx1">
+            <a:lumMod val="65000"/>
+            <a:lumOff val="35000"/>
+          </a:schemeClr>
+        </a:solidFill>
+        <a:round/>
+      </a:ln>
+    </cs:spPr>
+  </cs:errorBar>
+  <cs:floor>
+    <cs:lnRef idx="0"/>
+    <cs:fillRef idx="0"/>
+    <cs:effectRef idx="0"/>
+    <cs:fontRef idx="minor">
+      <a:schemeClr val="tx1"/>
+    </cs:fontRef>
+    <cs:spPr>
+      <a:noFill/>
+      <a:ln>
+        <a:noFill/>
+      </a:ln>
+    </cs:spPr>
+  </cs:floor>
+  <cs:gridlineMajor>
+    <cs:lnRef idx="0"/>
+    <cs:fillRef idx="0"/>
+    <cs:effectRef idx="0"/>
+    <cs:fontRef idx="minor">
+      <a:schemeClr val="tx1"/>
+    </cs:fontRef>
+    <cs:spPr>
+      <a:ln w="9525" cap="flat" cmpd="sng" algn="ctr">
+        <a:solidFill>
+          <a:schemeClr val="tx1">
+            <a:lumMod val="15000"/>
+            <a:lumOff val="85000"/>
+          </a:schemeClr>
+        </a:solidFill>
+        <a:round/>
+      </a:ln>
+    </cs:spPr>
+  </cs:gridlineMajor>
+  <cs:gridlineMinor>
+    <cs:lnRef idx="0"/>
+    <cs:fillRef idx="0"/>
+    <cs:effectRef idx="0"/>
+    <cs:fontRef idx="minor">
+      <a:schemeClr val="tx1"/>
+    </cs:fontRef>
+    <cs:spPr>
+      <a:ln w="9525" cap="flat" cmpd="sng" algn="ctr">
+        <a:solidFill>
+          <a:schemeClr val="tx1">
+            <a:lumMod val="5000"/>
+            <a:lumOff val="95000"/>
+          </a:schemeClr>
+        </a:solidFill>
+        <a:round/>
+      </a:ln>
+    </cs:spPr>
+  </cs:gridlineMinor>
+  <cs:hiLoLine>
+    <cs:lnRef idx="0"/>
+    <cs:fillRef idx="0"/>
+    <cs:effectRef idx="0"/>
+    <cs:fontRef idx="minor">
+      <a:schemeClr val="tx1"/>
+    </cs:fontRef>
+    <cs:spPr>
+      <a:ln w="9525" cap="flat" cmpd="sng" algn="ctr">
+        <a:solidFill>
+          <a:schemeClr val="tx1">
+            <a:lumMod val="75000"/>
+            <a:lumOff val="25000"/>
+          </a:schemeClr>
+        </a:solidFill>
+        <a:round/>
+      </a:ln>
+    </cs:spPr>
+  </cs:hiLoLine>
+  <cs:leaderLine>
+    <cs:lnRef idx="0"/>
+    <cs:fillRef idx="0"/>
+    <cs:effectRef idx="0"/>
+    <cs:fontRef idx="minor">
+      <a:schemeClr val="tx1"/>
+    </cs:fontRef>
+    <cs:spPr>
+      <a:ln w="9525" cap="flat" cmpd="sng" algn="ctr">
+        <a:solidFill>
+          <a:schemeClr val="tx1">
+            <a:lumMod val="35000"/>
+            <a:lumOff val="65000"/>
+          </a:schemeClr>
+        </a:solidFill>
+        <a:round/>
+      </a:ln>
+    </cs:spPr>
+  </cs:leaderLine>
+  <cs:legend>
+    <cs:lnRef idx="0"/>
+    <cs:fillRef idx="0"/>
+    <cs:effectRef idx="0"/>
+    <cs:fontRef idx="minor">
+      <a:schemeClr val="tx1">
+        <a:lumMod val="65000"/>
+        <a:lumOff val="35000"/>
+      </a:schemeClr>
+    </cs:fontRef>
+    <cs:defRPr sz="900" kern="1200"/>
+  </cs:legend>
+  <cs:plotArea mods="allowNoFillOverride allowNoLineOverride">
+    <cs:lnRef idx="0"/>
+    <cs:fillRef idx="0"/>
+    <cs:effectRef idx="0"/>
+    <cs:fontRef idx="minor">
+      <a:schemeClr val="tx1"/>
+    </cs:fontRef>
+  </cs:plotArea>
+  <cs:plotArea3D mods="allowNoFillOverride allowNoLineOverride">
+    <cs:lnRef idx="0"/>
+    <cs:fillRef idx="0"/>
+    <cs:effectRef idx="0"/>
+    <cs:fontRef idx="minor">
+      <a:schemeClr val="tx1"/>
+    </cs:fontRef>
+  </cs:plotArea3D>
+  <cs:seriesAxis>
+    <cs:lnRef idx="0"/>
+    <cs:fillRef idx="0"/>
+    <cs:effectRef idx="0"/>
+    <cs:fontRef idx="minor">
+      <a:schemeClr val="tx1">
+        <a:lumMod val="65000"/>
+        <a:lumOff val="35000"/>
+      </a:schemeClr>
+    </cs:fontRef>
+    <cs:defRPr sz="900" kern="1200"/>
+  </cs:seriesAxis>
+  <cs:seriesLine>
+    <cs:lnRef idx="0"/>
+    <cs:fillRef idx="0"/>
+    <cs:effectRef idx="0"/>
+    <cs:fontRef idx="minor">
+      <a:schemeClr val="tx1"/>
+    </cs:fontRef>
+    <cs:spPr>
+      <a:ln w="9525" cap="flat" cmpd="sng" algn="ctr">
+        <a:solidFill>
+          <a:schemeClr val="tx1">
+            <a:lumMod val="35000"/>
+            <a:lumOff val="65000"/>
+          </a:schemeClr>
+        </a:solidFill>
+        <a:round/>
+      </a:ln>
+    </cs:spPr>
+  </cs:seriesLine>
+  <cs:title>
+    <cs:lnRef idx="0"/>
+    <cs:fillRef idx="0"/>
+    <cs:effectRef idx="0"/>
+    <cs:fontRef idx="minor">
+      <a:schemeClr val="tx1">
+        <a:lumMod val="65000"/>
+        <a:lumOff val="35000"/>
+      </a:schemeClr>
+    </cs:fontRef>
+    <cs:defRPr sz="1400" b="0" kern="1200" spc="0" baseline="0"/>
+  </cs:title>
+  <cs:trendline>
+    <cs:lnRef idx="0">
+      <cs:styleClr val="auto"/>
+    </cs:lnRef>
+    <cs:fillRef idx="0"/>
+    <cs:effectRef idx="0"/>
+    <cs:fontRef idx="minor">
+      <a:schemeClr val="tx1"/>
+    </cs:fontRef>
+    <cs:spPr>
+      <a:ln w="19050" cap="rnd">
+        <a:solidFill>
+          <a:schemeClr val="phClr"/>
+        </a:solidFill>
+        <a:prstDash val="sysDot"/>
+      </a:ln>
+    </cs:spPr>
+  </cs:trendline>
+  <cs:trendlineLabel>
+    <cs:lnRef idx="0"/>
+    <cs:fillRef idx="0"/>
+    <cs:effectRef idx="0"/>
+    <cs:fontRef idx="minor">
+      <a:schemeClr val="tx1">
+        <a:lumMod val="65000"/>
+        <a:lumOff val="35000"/>
+      </a:schemeClr>
+    </cs:fontRef>
+    <cs:defRPr sz="900" kern="1200"/>
+  </cs:trendlineLabel>
+  <cs:upBar>
+    <cs:lnRef idx="0"/>
+    <cs:fillRef idx="0"/>
+    <cs:effectRef idx="0"/>
+    <cs:fontRef idx="minor">
+      <a:schemeClr val="dk1"/>
+    </cs:fontRef>
+    <cs:spPr>
+      <a:solidFill>
+        <a:schemeClr val="lt1"/>
+      </a:solidFill>
+      <a:ln w="9525">
+        <a:solidFill>
+          <a:schemeClr val="tx1">
+            <a:lumMod val="15000"/>
+            <a:lumOff val="85000"/>
+          </a:schemeClr>
+        </a:solidFill>
+      </a:ln>
+    </cs:spPr>
+  </cs:upBar>
+  <cs:valueAxis>
+    <cs:lnRef idx="0"/>
+    <cs:fillRef idx="0"/>
+    <cs:effectRef idx="0"/>
+    <cs:fontRef idx="minor">
+      <a:schemeClr val="tx1">
+        <a:lumMod val="65000"/>
+        <a:lumOff val="35000"/>
+      </a:schemeClr>
+    </cs:fontRef>
+    <cs:defRPr sz="900" kern="1200"/>
+  </cs:valueAxis>
+  <cs:wall>
+    <cs:lnRef idx="0"/>
+    <cs:fillRef idx="0"/>
+    <cs:effectRef idx="0"/>
+    <cs:fontRef idx="minor">
+      <a:schemeClr val="tx1"/>
+    </cs:fontRef>
+    <cs:spPr>
+      <a:noFill/>
+      <a:ln>
+        <a:noFill/>
+      </a:ln>
+    </cs:spPr>
+  </cs:wall>
+</cs:chartStyle>
+</file>
+
 <file path=word/theme/theme1.xml><?xml version="1.0" encoding="utf-8"?>
 <a:theme xmlns:a="http://schemas.openxmlformats.org/drawingml/2006/main" name="Thème Office">
   <a:themeElements>

</xml_diff>